<commit_message>
Update jamkar Project PIF - no TTD
</commit_message>
<xml_diff>
--- a/Leonardo Siagian_Sem 5&6_Log Activity.docx
+++ b/Leonardo Siagian_Sem 5&6_Log Activity.docx
@@ -6553,6 +6553,16 @@
                 <w:lang w:val="en-ID"/>
               </w:rPr>
             </w:pPr>
+            <w:r>
+              <w:rPr>
+                <w:rFonts w:ascii="Times New Roman" w:hAnsi="Times New Roman" w:cs="Times New Roman"/>
+                <w:noProof/>
+                <w:sz w:val="28"/>
+                <w:szCs w:val="28"/>
+                <w:lang w:val="en-ID"/>
+              </w:rPr>
+              <w:t>Kamis</w:t>
+            </w:r>
           </w:p>
         </w:tc>
         <w:tc>
@@ -6856,6 +6866,3661 @@
                 </wp:inline>
               </w:drawing>
             </w:r>
+          </w:p>
+        </w:tc>
+      </w:tr>
+      <w:tr>
+        <w:tc>
+          <w:tcPr>
+            <w:tcW w:w="566" w:type="dxa"/>
+          </w:tcPr>
+          <w:p>
+            <w:pPr>
+              <w:jc w:val="center"/>
+              <w:rPr>
+                <w:rFonts w:ascii="Times New Roman" w:hAnsi="Times New Roman" w:cs="Times New Roman"/>
+                <w:noProof/>
+                <w:sz w:val="28"/>
+                <w:szCs w:val="28"/>
+                <w:lang w:val="en-ID"/>
+              </w:rPr>
+            </w:pPr>
+            <w:r>
+              <w:rPr>
+                <w:rFonts w:ascii="Times New Roman" w:hAnsi="Times New Roman" w:cs="Times New Roman"/>
+                <w:noProof/>
+                <w:sz w:val="28"/>
+                <w:szCs w:val="28"/>
+                <w:lang w:val="en-ID"/>
+              </w:rPr>
+              <w:t>16.</w:t>
+            </w:r>
+          </w:p>
+        </w:tc>
+        <w:tc>
+          <w:tcPr>
+            <w:tcW w:w="1103" w:type="dxa"/>
+          </w:tcPr>
+          <w:p>
+            <w:pPr>
+              <w:jc w:val="center"/>
+              <w:rPr>
+                <w:rFonts w:ascii="Times New Roman" w:hAnsi="Times New Roman" w:cs="Times New Roman"/>
+                <w:noProof/>
+                <w:sz w:val="28"/>
+                <w:szCs w:val="28"/>
+                <w:lang w:val="en-ID"/>
+              </w:rPr>
+            </w:pPr>
+            <w:r>
+              <w:rPr>
+                <w:rFonts w:ascii="Times New Roman" w:hAnsi="Times New Roman" w:cs="Times New Roman"/>
+                <w:noProof/>
+                <w:sz w:val="28"/>
+                <w:szCs w:val="28"/>
+                <w:lang w:val="en-ID"/>
+              </w:rPr>
+              <w:t>Rabu</w:t>
+            </w:r>
+          </w:p>
+        </w:tc>
+        <w:tc>
+          <w:tcPr>
+            <w:tcW w:w="2555" w:type="dxa"/>
+          </w:tcPr>
+          <w:p>
+            <w:pPr>
+              <w:jc w:val="center"/>
+              <w:rPr>
+                <w:rFonts w:ascii="Times New Roman" w:hAnsi="Times New Roman" w:cs="Times New Roman"/>
+                <w:noProof/>
+                <w:sz w:val="28"/>
+                <w:szCs w:val="28"/>
+                <w:lang w:val="en-ID"/>
+              </w:rPr>
+            </w:pPr>
+            <w:r>
+              <w:rPr>
+                <w:rFonts w:ascii="Times New Roman" w:hAnsi="Times New Roman" w:cs="Times New Roman"/>
+                <w:noProof/>
+                <w:sz w:val="28"/>
+                <w:szCs w:val="28"/>
+                <w:lang w:val="en-ID"/>
+              </w:rPr>
+              <w:t>6</w:t>
+            </w:r>
+            <w:r>
+              <w:rPr>
+                <w:rFonts w:ascii="Times New Roman" w:hAnsi="Times New Roman" w:cs="Times New Roman"/>
+                <w:noProof/>
+                <w:sz w:val="28"/>
+                <w:szCs w:val="28"/>
+                <w:lang w:val="en-ID"/>
+              </w:rPr>
+              <w:t xml:space="preserve"> Oktober 2021</w:t>
+            </w:r>
+          </w:p>
+        </w:tc>
+        <w:tc>
+          <w:tcPr>
+            <w:tcW w:w="1079" w:type="dxa"/>
+          </w:tcPr>
+          <w:p>
+            <w:pPr>
+              <w:jc w:val="center"/>
+              <w:rPr>
+                <w:rFonts w:ascii="Times New Roman" w:hAnsi="Times New Roman" w:cs="Times New Roman"/>
+                <w:noProof/>
+                <w:sz w:val="28"/>
+                <w:szCs w:val="28"/>
+                <w:lang w:val="en-ID"/>
+              </w:rPr>
+            </w:pPr>
+            <w:r>
+              <w:rPr>
+                <w:rFonts w:ascii="Times New Roman" w:hAnsi="Times New Roman" w:cs="Times New Roman"/>
+                <w:noProof/>
+                <w:sz w:val="28"/>
+                <w:szCs w:val="28"/>
+                <w:lang w:val="en-ID"/>
+              </w:rPr>
+              <w:t>16.00</w:t>
+            </w:r>
+          </w:p>
+        </w:tc>
+        <w:tc>
+          <w:tcPr>
+            <w:tcW w:w="1305" w:type="dxa"/>
+          </w:tcPr>
+          <w:p>
+            <w:pPr>
+              <w:jc w:val="center"/>
+              <w:rPr>
+                <w:rFonts w:ascii="Times New Roman" w:hAnsi="Times New Roman" w:cs="Times New Roman"/>
+                <w:noProof/>
+                <w:sz w:val="28"/>
+                <w:szCs w:val="28"/>
+                <w:lang w:val="en-ID"/>
+              </w:rPr>
+            </w:pPr>
+            <w:r>
+              <w:rPr>
+                <w:rFonts w:ascii="Times New Roman" w:hAnsi="Times New Roman" w:cs="Times New Roman"/>
+                <w:noProof/>
+                <w:sz w:val="28"/>
+                <w:szCs w:val="28"/>
+                <w:lang w:val="en-ID"/>
+              </w:rPr>
+              <w:t>17.00</w:t>
+            </w:r>
+          </w:p>
+        </w:tc>
+        <w:tc>
+          <w:tcPr>
+            <w:tcW w:w="2251" w:type="dxa"/>
+          </w:tcPr>
+          <w:p>
+            <w:pPr>
+              <w:jc w:val="center"/>
+              <w:rPr>
+                <w:rFonts w:ascii="Times New Roman" w:hAnsi="Times New Roman" w:cs="Times New Roman"/>
+                <w:noProof/>
+                <w:sz w:val="28"/>
+                <w:szCs w:val="28"/>
+                <w:lang w:val="en-ID"/>
+              </w:rPr>
+            </w:pPr>
+            <w:r>
+              <w:rPr>
+                <w:rFonts w:ascii="Times New Roman" w:hAnsi="Times New Roman" w:cs="Times New Roman"/>
+                <w:noProof/>
+                <w:sz w:val="28"/>
+                <w:szCs w:val="28"/>
+                <w:lang w:val="en-ID"/>
+              </w:rPr>
+              <w:t>1</w:t>
+            </w:r>
+          </w:p>
+        </w:tc>
+        <w:tc>
+          <w:tcPr>
+            <w:tcW w:w="1972" w:type="dxa"/>
+          </w:tcPr>
+          <w:p>
+            <w:pPr>
+              <w:jc w:val="center"/>
+              <w:rPr>
+                <w:rFonts w:ascii="Times New Roman" w:hAnsi="Times New Roman" w:cs="Times New Roman"/>
+                <w:noProof/>
+                <w:sz w:val="28"/>
+                <w:szCs w:val="28"/>
+                <w:lang w:val="en-ID"/>
+              </w:rPr>
+            </w:pPr>
+            <w:r>
+              <w:rPr>
+                <w:rFonts w:ascii="Times New Roman" w:hAnsi="Times New Roman" w:cs="Times New Roman"/>
+                <w:noProof/>
+                <w:sz w:val="28"/>
+                <w:szCs w:val="28"/>
+                <w:lang w:val="en-ID"/>
+              </w:rPr>
+              <w:t>24</w:t>
+            </w:r>
+          </w:p>
+        </w:tc>
+        <w:tc>
+          <w:tcPr>
+            <w:tcW w:w="1546" w:type="dxa"/>
+          </w:tcPr>
+          <w:p>
+            <w:pPr>
+              <w:jc w:val="center"/>
+              <w:rPr>
+                <w:rFonts w:ascii="Times New Roman" w:hAnsi="Times New Roman" w:cs="Times New Roman"/>
+                <w:noProof/>
+                <w:sz w:val="28"/>
+                <w:szCs w:val="28"/>
+                <w:lang w:val="en-ID"/>
+              </w:rPr>
+            </w:pPr>
+            <w:r>
+              <w:rPr>
+                <w:rFonts w:ascii="Times New Roman" w:hAnsi="Times New Roman" w:cs="Times New Roman"/>
+                <w:noProof/>
+                <w:sz w:val="28"/>
+                <w:szCs w:val="28"/>
+                <w:lang w:val="en-ID"/>
+              </w:rPr>
+              <w:t>2</w:t>
+            </w:r>
+            <w:r>
+              <w:rPr>
+                <w:rFonts w:ascii="Times New Roman" w:hAnsi="Times New Roman" w:cs="Times New Roman"/>
+                <w:noProof/>
+                <w:sz w:val="28"/>
+                <w:szCs w:val="28"/>
+                <w:lang w:val="en-ID"/>
+              </w:rPr>
+              <w:t>3</w:t>
+            </w:r>
+          </w:p>
+        </w:tc>
+        <w:tc>
+          <w:tcPr>
+            <w:tcW w:w="1137" w:type="dxa"/>
+          </w:tcPr>
+          <w:p>
+            <w:pPr>
+              <w:jc w:val="center"/>
+              <w:rPr>
+                <w:rFonts w:ascii="Times New Roman" w:hAnsi="Times New Roman" w:cs="Times New Roman"/>
+                <w:noProof/>
+                <w:sz w:val="28"/>
+                <w:szCs w:val="28"/>
+                <w:lang w:val="en-ID"/>
+              </w:rPr>
+            </w:pPr>
+            <w:r>
+              <w:rPr>
+                <w:rFonts w:ascii="Times New Roman" w:hAnsi="Times New Roman" w:cs="Times New Roman"/>
+                <w:noProof/>
+                <w:sz w:val="28"/>
+                <w:szCs w:val="28"/>
+                <w:lang w:val="en-ID"/>
+              </w:rPr>
+              <w:t>TSA</w:t>
+            </w:r>
+          </w:p>
+        </w:tc>
+        <w:tc>
+          <w:tcPr>
+            <w:tcW w:w="5045" w:type="dxa"/>
+          </w:tcPr>
+          <w:p>
+            <w:pPr>
+              <w:jc w:val="center"/>
+              <w:rPr>
+                <w:rFonts w:ascii="Times New Roman" w:hAnsi="Times New Roman" w:cs="Times New Roman"/>
+                <w:noProof/>
+                <w:sz w:val="28"/>
+                <w:szCs w:val="28"/>
+                <w:lang w:val="en-ID"/>
+              </w:rPr>
+            </w:pPr>
+            <w:r>
+              <w:rPr>
+                <w:rFonts w:ascii="Times New Roman" w:hAnsi="Times New Roman" w:cs="Times New Roman"/>
+                <w:noProof/>
+                <w:sz w:val="28"/>
+                <w:szCs w:val="28"/>
+                <w:lang w:val="en-ID"/>
+              </w:rPr>
+              <w:t>Mepersiapkan Masker proyek Pengabdian Masyarakat berbagi masker &amp; Hand Sanitizier</w:t>
+            </w:r>
+          </w:p>
+        </w:tc>
+        <w:tc>
+          <w:tcPr>
+            <w:tcW w:w="1690" w:type="dxa"/>
+          </w:tcPr>
+          <w:p>
+            <w:pPr>
+              <w:jc w:val="center"/>
+              <w:rPr>
+                <w:rFonts w:ascii="Times New Roman" w:hAnsi="Times New Roman" w:cs="Times New Roman"/>
+                <w:noProof/>
+                <w:sz w:val="28"/>
+                <w:szCs w:val="28"/>
+                <w:lang w:val="en-ID"/>
+              </w:rPr>
+            </w:pPr>
+            <w:r>
+              <w:rPr>
+                <w:rFonts w:ascii="Times New Roman" w:hAnsi="Times New Roman" w:cs="Times New Roman"/>
+                <w:noProof/>
+                <w:sz w:val="28"/>
+                <w:szCs w:val="28"/>
+                <w:lang w:val="en-ID"/>
+              </w:rPr>
+              <w:t>YAP</w:t>
+            </w:r>
+          </w:p>
+        </w:tc>
+        <w:tc>
+          <w:tcPr>
+            <w:tcW w:w="1567" w:type="dxa"/>
+          </w:tcPr>
+          <w:p>
+            <w:pPr>
+              <w:jc w:val="center"/>
+              <w:rPr>
+                <w:noProof/>
+                <w:lang w:val="en-SG" w:eastAsia="en-SG"/>
+              </w:rPr>
+            </w:pPr>
+          </w:p>
+        </w:tc>
+      </w:tr>
+      <w:tr>
+        <w:tc>
+          <w:tcPr>
+            <w:tcW w:w="566" w:type="dxa"/>
+          </w:tcPr>
+          <w:p>
+            <w:pPr>
+              <w:jc w:val="center"/>
+              <w:rPr>
+                <w:rFonts w:ascii="Times New Roman" w:hAnsi="Times New Roman" w:cs="Times New Roman"/>
+                <w:noProof/>
+                <w:sz w:val="28"/>
+                <w:szCs w:val="28"/>
+                <w:lang w:val="en-ID"/>
+              </w:rPr>
+            </w:pPr>
+            <w:r>
+              <w:rPr>
+                <w:rFonts w:ascii="Times New Roman" w:hAnsi="Times New Roman" w:cs="Times New Roman"/>
+                <w:noProof/>
+                <w:sz w:val="28"/>
+                <w:szCs w:val="28"/>
+                <w:lang w:val="en-ID"/>
+              </w:rPr>
+              <w:t>17.</w:t>
+            </w:r>
+          </w:p>
+        </w:tc>
+        <w:tc>
+          <w:tcPr>
+            <w:tcW w:w="1103" w:type="dxa"/>
+          </w:tcPr>
+          <w:p>
+            <w:pPr>
+              <w:jc w:val="center"/>
+              <w:rPr>
+                <w:rFonts w:ascii="Times New Roman" w:hAnsi="Times New Roman" w:cs="Times New Roman"/>
+                <w:noProof/>
+                <w:sz w:val="28"/>
+                <w:szCs w:val="28"/>
+                <w:lang w:val="en-ID"/>
+              </w:rPr>
+            </w:pPr>
+            <w:r>
+              <w:rPr>
+                <w:rFonts w:ascii="Times New Roman" w:hAnsi="Times New Roman" w:cs="Times New Roman"/>
+                <w:noProof/>
+                <w:sz w:val="28"/>
+                <w:szCs w:val="28"/>
+                <w:lang w:val="en-ID"/>
+              </w:rPr>
+              <w:t>Kamis</w:t>
+            </w:r>
+          </w:p>
+        </w:tc>
+        <w:tc>
+          <w:tcPr>
+            <w:tcW w:w="2555" w:type="dxa"/>
+          </w:tcPr>
+          <w:p>
+            <w:pPr>
+              <w:jc w:val="center"/>
+              <w:rPr>
+                <w:rFonts w:ascii="Times New Roman" w:hAnsi="Times New Roman" w:cs="Times New Roman"/>
+                <w:noProof/>
+                <w:sz w:val="28"/>
+                <w:szCs w:val="28"/>
+                <w:lang w:val="en-ID"/>
+              </w:rPr>
+            </w:pPr>
+            <w:r>
+              <w:rPr>
+                <w:rFonts w:ascii="Times New Roman" w:hAnsi="Times New Roman" w:cs="Times New Roman"/>
+                <w:noProof/>
+                <w:sz w:val="28"/>
+                <w:szCs w:val="28"/>
+                <w:lang w:val="en-ID"/>
+              </w:rPr>
+              <w:t>7</w:t>
+            </w:r>
+            <w:r>
+              <w:rPr>
+                <w:rFonts w:ascii="Times New Roman" w:hAnsi="Times New Roman" w:cs="Times New Roman"/>
+                <w:noProof/>
+                <w:sz w:val="28"/>
+                <w:szCs w:val="28"/>
+                <w:lang w:val="en-ID"/>
+              </w:rPr>
+              <w:t xml:space="preserve"> Oktober 2021</w:t>
+            </w:r>
+          </w:p>
+        </w:tc>
+        <w:tc>
+          <w:tcPr>
+            <w:tcW w:w="1079" w:type="dxa"/>
+          </w:tcPr>
+          <w:p>
+            <w:pPr>
+              <w:jc w:val="center"/>
+              <w:rPr>
+                <w:rFonts w:ascii="Times New Roman" w:hAnsi="Times New Roman" w:cs="Times New Roman"/>
+                <w:noProof/>
+                <w:sz w:val="28"/>
+                <w:szCs w:val="28"/>
+                <w:lang w:val="en-ID"/>
+              </w:rPr>
+            </w:pPr>
+            <w:r>
+              <w:rPr>
+                <w:rFonts w:ascii="Times New Roman" w:hAnsi="Times New Roman" w:cs="Times New Roman"/>
+                <w:noProof/>
+                <w:sz w:val="28"/>
+                <w:szCs w:val="28"/>
+                <w:lang w:val="en-ID"/>
+              </w:rPr>
+              <w:t>16.00</w:t>
+            </w:r>
+          </w:p>
+        </w:tc>
+        <w:tc>
+          <w:tcPr>
+            <w:tcW w:w="1305" w:type="dxa"/>
+          </w:tcPr>
+          <w:p>
+            <w:pPr>
+              <w:jc w:val="center"/>
+              <w:rPr>
+                <w:rFonts w:ascii="Times New Roman" w:hAnsi="Times New Roman" w:cs="Times New Roman"/>
+                <w:noProof/>
+                <w:sz w:val="28"/>
+                <w:szCs w:val="28"/>
+                <w:lang w:val="en-ID"/>
+              </w:rPr>
+            </w:pPr>
+            <w:r>
+              <w:rPr>
+                <w:rFonts w:ascii="Times New Roman" w:hAnsi="Times New Roman" w:cs="Times New Roman"/>
+                <w:noProof/>
+                <w:sz w:val="28"/>
+                <w:szCs w:val="28"/>
+                <w:lang w:val="en-ID"/>
+              </w:rPr>
+              <w:t>17.00</w:t>
+            </w:r>
+          </w:p>
+        </w:tc>
+        <w:tc>
+          <w:tcPr>
+            <w:tcW w:w="2251" w:type="dxa"/>
+          </w:tcPr>
+          <w:p>
+            <w:pPr>
+              <w:jc w:val="center"/>
+              <w:rPr>
+                <w:rFonts w:ascii="Times New Roman" w:hAnsi="Times New Roman" w:cs="Times New Roman"/>
+                <w:noProof/>
+                <w:sz w:val="28"/>
+                <w:szCs w:val="28"/>
+                <w:lang w:val="en-ID"/>
+              </w:rPr>
+            </w:pPr>
+            <w:r>
+              <w:rPr>
+                <w:rFonts w:ascii="Times New Roman" w:hAnsi="Times New Roman" w:cs="Times New Roman"/>
+                <w:noProof/>
+                <w:sz w:val="28"/>
+                <w:szCs w:val="28"/>
+                <w:lang w:val="en-ID"/>
+              </w:rPr>
+              <w:t>1</w:t>
+            </w:r>
+          </w:p>
+        </w:tc>
+        <w:tc>
+          <w:tcPr>
+            <w:tcW w:w="1972" w:type="dxa"/>
+          </w:tcPr>
+          <w:p>
+            <w:pPr>
+              <w:jc w:val="center"/>
+              <w:rPr>
+                <w:rFonts w:ascii="Times New Roman" w:hAnsi="Times New Roman" w:cs="Times New Roman"/>
+                <w:noProof/>
+                <w:sz w:val="28"/>
+                <w:szCs w:val="28"/>
+                <w:lang w:val="en-ID"/>
+              </w:rPr>
+            </w:pPr>
+            <w:r>
+              <w:rPr>
+                <w:rFonts w:ascii="Times New Roman" w:hAnsi="Times New Roman" w:cs="Times New Roman"/>
+                <w:noProof/>
+                <w:sz w:val="28"/>
+                <w:szCs w:val="28"/>
+                <w:lang w:val="en-ID"/>
+              </w:rPr>
+              <w:t>23</w:t>
+            </w:r>
+          </w:p>
+        </w:tc>
+        <w:tc>
+          <w:tcPr>
+            <w:tcW w:w="1546" w:type="dxa"/>
+          </w:tcPr>
+          <w:p>
+            <w:pPr>
+              <w:jc w:val="center"/>
+              <w:rPr>
+                <w:rFonts w:ascii="Times New Roman" w:hAnsi="Times New Roman" w:cs="Times New Roman"/>
+                <w:noProof/>
+                <w:sz w:val="28"/>
+                <w:szCs w:val="28"/>
+                <w:lang w:val="en-ID"/>
+              </w:rPr>
+            </w:pPr>
+            <w:r>
+              <w:rPr>
+                <w:rFonts w:ascii="Times New Roman" w:hAnsi="Times New Roman" w:cs="Times New Roman"/>
+                <w:noProof/>
+                <w:sz w:val="28"/>
+                <w:szCs w:val="28"/>
+                <w:lang w:val="en-ID"/>
+              </w:rPr>
+              <w:t>22</w:t>
+            </w:r>
+          </w:p>
+        </w:tc>
+        <w:tc>
+          <w:tcPr>
+            <w:tcW w:w="1137" w:type="dxa"/>
+          </w:tcPr>
+          <w:p>
+            <w:pPr>
+              <w:jc w:val="center"/>
+              <w:rPr>
+                <w:rFonts w:ascii="Times New Roman" w:hAnsi="Times New Roman" w:cs="Times New Roman"/>
+                <w:noProof/>
+                <w:sz w:val="28"/>
+                <w:szCs w:val="28"/>
+                <w:lang w:val="en-ID"/>
+              </w:rPr>
+            </w:pPr>
+            <w:r>
+              <w:rPr>
+                <w:rFonts w:ascii="Times New Roman" w:hAnsi="Times New Roman" w:cs="Times New Roman"/>
+                <w:noProof/>
+                <w:sz w:val="28"/>
+                <w:szCs w:val="28"/>
+                <w:lang w:val="en-ID"/>
+              </w:rPr>
+              <w:t>TSA</w:t>
+            </w:r>
+          </w:p>
+        </w:tc>
+        <w:tc>
+          <w:tcPr>
+            <w:tcW w:w="5045" w:type="dxa"/>
+          </w:tcPr>
+          <w:p>
+            <w:pPr>
+              <w:jc w:val="center"/>
+              <w:rPr>
+                <w:rFonts w:ascii="Times New Roman" w:hAnsi="Times New Roman" w:cs="Times New Roman"/>
+                <w:noProof/>
+                <w:sz w:val="28"/>
+                <w:szCs w:val="28"/>
+                <w:lang w:val="en-ID"/>
+              </w:rPr>
+            </w:pPr>
+            <w:r>
+              <w:rPr>
+                <w:rFonts w:ascii="Times New Roman" w:hAnsi="Times New Roman" w:cs="Times New Roman"/>
+                <w:noProof/>
+                <w:sz w:val="28"/>
+                <w:szCs w:val="28"/>
+                <w:lang w:val="en-ID"/>
+              </w:rPr>
+              <w:t>Mepersiapkan Masker proyek Pengabdian Masyarakat berbagi masker &amp; Hand Sanitizier</w:t>
+            </w:r>
+          </w:p>
+        </w:tc>
+        <w:tc>
+          <w:tcPr>
+            <w:tcW w:w="1690" w:type="dxa"/>
+          </w:tcPr>
+          <w:p>
+            <w:pPr>
+              <w:jc w:val="center"/>
+              <w:rPr>
+                <w:rFonts w:ascii="Times New Roman" w:hAnsi="Times New Roman" w:cs="Times New Roman"/>
+                <w:noProof/>
+                <w:sz w:val="28"/>
+                <w:szCs w:val="28"/>
+                <w:lang w:val="en-ID"/>
+              </w:rPr>
+            </w:pPr>
+            <w:r>
+              <w:rPr>
+                <w:rFonts w:ascii="Times New Roman" w:hAnsi="Times New Roman" w:cs="Times New Roman"/>
+                <w:noProof/>
+                <w:sz w:val="28"/>
+                <w:szCs w:val="28"/>
+                <w:lang w:val="en-ID"/>
+              </w:rPr>
+              <w:t>YAP</w:t>
+            </w:r>
+          </w:p>
+        </w:tc>
+        <w:tc>
+          <w:tcPr>
+            <w:tcW w:w="1567" w:type="dxa"/>
+          </w:tcPr>
+          <w:p>
+            <w:pPr>
+              <w:jc w:val="center"/>
+              <w:rPr>
+                <w:noProof/>
+                <w:lang w:val="en-SG" w:eastAsia="en-SG"/>
+              </w:rPr>
+            </w:pPr>
+          </w:p>
+        </w:tc>
+      </w:tr>
+      <w:tr>
+        <w:tc>
+          <w:tcPr>
+            <w:tcW w:w="566" w:type="dxa"/>
+          </w:tcPr>
+          <w:p>
+            <w:pPr>
+              <w:jc w:val="center"/>
+              <w:rPr>
+                <w:rFonts w:ascii="Times New Roman" w:hAnsi="Times New Roman" w:cs="Times New Roman"/>
+                <w:noProof/>
+                <w:sz w:val="28"/>
+                <w:szCs w:val="28"/>
+                <w:lang w:val="en-ID"/>
+              </w:rPr>
+            </w:pPr>
+            <w:r>
+              <w:rPr>
+                <w:rFonts w:ascii="Times New Roman" w:hAnsi="Times New Roman" w:cs="Times New Roman"/>
+                <w:noProof/>
+                <w:sz w:val="28"/>
+                <w:szCs w:val="28"/>
+                <w:lang w:val="en-ID"/>
+              </w:rPr>
+              <w:t>18.</w:t>
+            </w:r>
+          </w:p>
+        </w:tc>
+        <w:tc>
+          <w:tcPr>
+            <w:tcW w:w="1103" w:type="dxa"/>
+          </w:tcPr>
+          <w:p>
+            <w:pPr>
+              <w:jc w:val="center"/>
+              <w:rPr>
+                <w:rFonts w:ascii="Times New Roman" w:hAnsi="Times New Roman" w:cs="Times New Roman"/>
+                <w:noProof/>
+                <w:sz w:val="28"/>
+                <w:szCs w:val="28"/>
+                <w:lang w:val="en-ID"/>
+              </w:rPr>
+            </w:pPr>
+            <w:r>
+              <w:rPr>
+                <w:rFonts w:ascii="Times New Roman" w:hAnsi="Times New Roman" w:cs="Times New Roman"/>
+                <w:noProof/>
+                <w:sz w:val="28"/>
+                <w:szCs w:val="28"/>
+                <w:lang w:val="en-ID"/>
+              </w:rPr>
+              <w:t>Jumat</w:t>
+            </w:r>
+          </w:p>
+        </w:tc>
+        <w:tc>
+          <w:tcPr>
+            <w:tcW w:w="2555" w:type="dxa"/>
+          </w:tcPr>
+          <w:p>
+            <w:pPr>
+              <w:jc w:val="center"/>
+              <w:rPr>
+                <w:rFonts w:ascii="Times New Roman" w:hAnsi="Times New Roman" w:cs="Times New Roman"/>
+                <w:noProof/>
+                <w:sz w:val="28"/>
+                <w:szCs w:val="28"/>
+                <w:lang w:val="en-ID"/>
+              </w:rPr>
+            </w:pPr>
+            <w:r>
+              <w:rPr>
+                <w:rFonts w:ascii="Times New Roman" w:hAnsi="Times New Roman" w:cs="Times New Roman"/>
+                <w:noProof/>
+                <w:sz w:val="28"/>
+                <w:szCs w:val="28"/>
+                <w:lang w:val="en-ID"/>
+              </w:rPr>
+              <w:t>8</w:t>
+            </w:r>
+            <w:r>
+              <w:rPr>
+                <w:rFonts w:ascii="Times New Roman" w:hAnsi="Times New Roman" w:cs="Times New Roman"/>
+                <w:noProof/>
+                <w:sz w:val="28"/>
+                <w:szCs w:val="28"/>
+                <w:lang w:val="en-ID"/>
+              </w:rPr>
+              <w:t xml:space="preserve"> Oktober 2021</w:t>
+            </w:r>
+          </w:p>
+        </w:tc>
+        <w:tc>
+          <w:tcPr>
+            <w:tcW w:w="1079" w:type="dxa"/>
+          </w:tcPr>
+          <w:p>
+            <w:pPr>
+              <w:jc w:val="center"/>
+              <w:rPr>
+                <w:rFonts w:ascii="Times New Roman" w:hAnsi="Times New Roman" w:cs="Times New Roman"/>
+                <w:noProof/>
+                <w:sz w:val="28"/>
+                <w:szCs w:val="28"/>
+                <w:lang w:val="en-ID"/>
+              </w:rPr>
+            </w:pPr>
+            <w:r>
+              <w:rPr>
+                <w:rFonts w:ascii="Times New Roman" w:hAnsi="Times New Roman" w:cs="Times New Roman"/>
+                <w:noProof/>
+                <w:sz w:val="28"/>
+                <w:szCs w:val="28"/>
+                <w:lang w:val="en-ID"/>
+              </w:rPr>
+              <w:t>16.00</w:t>
+            </w:r>
+          </w:p>
+        </w:tc>
+        <w:tc>
+          <w:tcPr>
+            <w:tcW w:w="1305" w:type="dxa"/>
+          </w:tcPr>
+          <w:p>
+            <w:pPr>
+              <w:jc w:val="center"/>
+              <w:rPr>
+                <w:rFonts w:ascii="Times New Roman" w:hAnsi="Times New Roman" w:cs="Times New Roman"/>
+                <w:noProof/>
+                <w:sz w:val="28"/>
+                <w:szCs w:val="28"/>
+                <w:lang w:val="en-ID"/>
+              </w:rPr>
+            </w:pPr>
+            <w:r>
+              <w:rPr>
+                <w:rFonts w:ascii="Times New Roman" w:hAnsi="Times New Roman" w:cs="Times New Roman"/>
+                <w:noProof/>
+                <w:sz w:val="28"/>
+                <w:szCs w:val="28"/>
+                <w:lang w:val="en-ID"/>
+              </w:rPr>
+              <w:t>17.00</w:t>
+            </w:r>
+          </w:p>
+        </w:tc>
+        <w:tc>
+          <w:tcPr>
+            <w:tcW w:w="2251" w:type="dxa"/>
+          </w:tcPr>
+          <w:p>
+            <w:pPr>
+              <w:jc w:val="center"/>
+              <w:rPr>
+                <w:rFonts w:ascii="Times New Roman" w:hAnsi="Times New Roman" w:cs="Times New Roman"/>
+                <w:noProof/>
+                <w:sz w:val="28"/>
+                <w:szCs w:val="28"/>
+                <w:lang w:val="en-ID"/>
+              </w:rPr>
+            </w:pPr>
+            <w:r>
+              <w:rPr>
+                <w:rFonts w:ascii="Times New Roman" w:hAnsi="Times New Roman" w:cs="Times New Roman"/>
+                <w:noProof/>
+                <w:sz w:val="28"/>
+                <w:szCs w:val="28"/>
+                <w:lang w:val="en-ID"/>
+              </w:rPr>
+              <w:t>1</w:t>
+            </w:r>
+          </w:p>
+        </w:tc>
+        <w:tc>
+          <w:tcPr>
+            <w:tcW w:w="1972" w:type="dxa"/>
+          </w:tcPr>
+          <w:p>
+            <w:pPr>
+              <w:jc w:val="center"/>
+              <w:rPr>
+                <w:rFonts w:ascii="Times New Roman" w:hAnsi="Times New Roman" w:cs="Times New Roman"/>
+                <w:noProof/>
+                <w:sz w:val="28"/>
+                <w:szCs w:val="28"/>
+                <w:lang w:val="en-ID"/>
+              </w:rPr>
+            </w:pPr>
+            <w:r>
+              <w:rPr>
+                <w:rFonts w:ascii="Times New Roman" w:hAnsi="Times New Roman" w:cs="Times New Roman"/>
+                <w:noProof/>
+                <w:sz w:val="28"/>
+                <w:szCs w:val="28"/>
+                <w:lang w:val="en-ID"/>
+              </w:rPr>
+              <w:t>22</w:t>
+            </w:r>
+          </w:p>
+        </w:tc>
+        <w:tc>
+          <w:tcPr>
+            <w:tcW w:w="1546" w:type="dxa"/>
+          </w:tcPr>
+          <w:p>
+            <w:pPr>
+              <w:jc w:val="center"/>
+              <w:rPr>
+                <w:rFonts w:ascii="Times New Roman" w:hAnsi="Times New Roman" w:cs="Times New Roman"/>
+                <w:noProof/>
+                <w:sz w:val="28"/>
+                <w:szCs w:val="28"/>
+                <w:lang w:val="en-ID"/>
+              </w:rPr>
+            </w:pPr>
+            <w:r>
+              <w:rPr>
+                <w:rFonts w:ascii="Times New Roman" w:hAnsi="Times New Roman" w:cs="Times New Roman"/>
+                <w:noProof/>
+                <w:sz w:val="28"/>
+                <w:szCs w:val="28"/>
+                <w:lang w:val="en-ID"/>
+              </w:rPr>
+              <w:t>21</w:t>
+            </w:r>
+          </w:p>
+        </w:tc>
+        <w:tc>
+          <w:tcPr>
+            <w:tcW w:w="1137" w:type="dxa"/>
+          </w:tcPr>
+          <w:p>
+            <w:pPr>
+              <w:jc w:val="center"/>
+              <w:rPr>
+                <w:rFonts w:ascii="Times New Roman" w:hAnsi="Times New Roman" w:cs="Times New Roman"/>
+                <w:noProof/>
+                <w:sz w:val="28"/>
+                <w:szCs w:val="28"/>
+                <w:lang w:val="en-ID"/>
+              </w:rPr>
+            </w:pPr>
+            <w:r>
+              <w:rPr>
+                <w:rFonts w:ascii="Times New Roman" w:hAnsi="Times New Roman" w:cs="Times New Roman"/>
+                <w:noProof/>
+                <w:sz w:val="28"/>
+                <w:szCs w:val="28"/>
+                <w:lang w:val="en-ID"/>
+              </w:rPr>
+              <w:t>TSA</w:t>
+            </w:r>
+          </w:p>
+        </w:tc>
+        <w:tc>
+          <w:tcPr>
+            <w:tcW w:w="5045" w:type="dxa"/>
+          </w:tcPr>
+          <w:p>
+            <w:pPr>
+              <w:jc w:val="center"/>
+              <w:rPr>
+                <w:rFonts w:ascii="Times New Roman" w:hAnsi="Times New Roman" w:cs="Times New Roman"/>
+                <w:noProof/>
+                <w:sz w:val="28"/>
+                <w:szCs w:val="28"/>
+                <w:lang w:val="en-ID"/>
+              </w:rPr>
+            </w:pPr>
+            <w:r>
+              <w:rPr>
+                <w:rFonts w:ascii="Times New Roman" w:hAnsi="Times New Roman" w:cs="Times New Roman"/>
+                <w:noProof/>
+                <w:sz w:val="28"/>
+                <w:szCs w:val="28"/>
+                <w:lang w:val="en-ID"/>
+              </w:rPr>
+              <w:t>Mepersiapkan Masker proyek Pengabdian Masyarakat berbagi masker &amp; Hand Sanitizier</w:t>
+            </w:r>
+          </w:p>
+        </w:tc>
+        <w:tc>
+          <w:tcPr>
+            <w:tcW w:w="1690" w:type="dxa"/>
+          </w:tcPr>
+          <w:p>
+            <w:pPr>
+              <w:jc w:val="center"/>
+              <w:rPr>
+                <w:rFonts w:ascii="Times New Roman" w:hAnsi="Times New Roman" w:cs="Times New Roman"/>
+                <w:noProof/>
+                <w:sz w:val="28"/>
+                <w:szCs w:val="28"/>
+                <w:lang w:val="en-ID"/>
+              </w:rPr>
+            </w:pPr>
+            <w:r>
+              <w:rPr>
+                <w:rFonts w:ascii="Times New Roman" w:hAnsi="Times New Roman" w:cs="Times New Roman"/>
+                <w:noProof/>
+                <w:sz w:val="28"/>
+                <w:szCs w:val="28"/>
+                <w:lang w:val="en-ID"/>
+              </w:rPr>
+              <w:t>YAP</w:t>
+            </w:r>
+          </w:p>
+        </w:tc>
+        <w:tc>
+          <w:tcPr>
+            <w:tcW w:w="1567" w:type="dxa"/>
+          </w:tcPr>
+          <w:p>
+            <w:pPr>
+              <w:jc w:val="center"/>
+              <w:rPr>
+                <w:noProof/>
+                <w:lang w:val="en-SG" w:eastAsia="en-SG"/>
+              </w:rPr>
+            </w:pPr>
+          </w:p>
+        </w:tc>
+      </w:tr>
+      <w:tr>
+        <w:tc>
+          <w:tcPr>
+            <w:tcW w:w="566" w:type="dxa"/>
+          </w:tcPr>
+          <w:p>
+            <w:pPr>
+              <w:jc w:val="center"/>
+              <w:rPr>
+                <w:rFonts w:ascii="Times New Roman" w:hAnsi="Times New Roman" w:cs="Times New Roman"/>
+                <w:noProof/>
+                <w:sz w:val="28"/>
+                <w:szCs w:val="28"/>
+                <w:lang w:val="en-ID"/>
+              </w:rPr>
+            </w:pPr>
+            <w:r>
+              <w:rPr>
+                <w:rFonts w:ascii="Times New Roman" w:hAnsi="Times New Roman" w:cs="Times New Roman"/>
+                <w:noProof/>
+                <w:sz w:val="28"/>
+                <w:szCs w:val="28"/>
+                <w:lang w:val="en-ID"/>
+              </w:rPr>
+              <w:t>19.</w:t>
+            </w:r>
+          </w:p>
+        </w:tc>
+        <w:tc>
+          <w:tcPr>
+            <w:tcW w:w="1103" w:type="dxa"/>
+          </w:tcPr>
+          <w:p>
+            <w:pPr>
+              <w:jc w:val="center"/>
+              <w:rPr>
+                <w:rFonts w:ascii="Times New Roman" w:hAnsi="Times New Roman" w:cs="Times New Roman"/>
+                <w:sz w:val="28"/>
+                <w:szCs w:val="28"/>
+                <w:lang w:val="en-ID"/>
+              </w:rPr>
+            </w:pPr>
+            <w:r>
+              <w:rPr>
+                <w:rFonts w:ascii="Times New Roman" w:hAnsi="Times New Roman" w:cs="Times New Roman"/>
+                <w:noProof/>
+                <w:sz w:val="28"/>
+                <w:szCs w:val="28"/>
+                <w:lang w:val="en-ID"/>
+              </w:rPr>
+              <w:t>Sabtu</w:t>
+            </w:r>
+          </w:p>
+        </w:tc>
+        <w:tc>
+          <w:tcPr>
+            <w:tcW w:w="2555" w:type="dxa"/>
+          </w:tcPr>
+          <w:p>
+            <w:pPr>
+              <w:jc w:val="center"/>
+              <w:rPr>
+                <w:rFonts w:ascii="Times New Roman" w:hAnsi="Times New Roman" w:cs="Times New Roman"/>
+                <w:noProof/>
+                <w:sz w:val="28"/>
+                <w:szCs w:val="28"/>
+                <w:lang w:val="en-ID"/>
+              </w:rPr>
+            </w:pPr>
+            <w:r>
+              <w:rPr>
+                <w:rFonts w:ascii="Times New Roman" w:hAnsi="Times New Roman" w:cs="Times New Roman"/>
+                <w:noProof/>
+                <w:sz w:val="28"/>
+                <w:szCs w:val="28"/>
+                <w:lang w:val="en-ID"/>
+              </w:rPr>
+              <w:t>9</w:t>
+            </w:r>
+            <w:r>
+              <w:rPr>
+                <w:rFonts w:ascii="Times New Roman" w:hAnsi="Times New Roman" w:cs="Times New Roman"/>
+                <w:noProof/>
+                <w:sz w:val="28"/>
+                <w:szCs w:val="28"/>
+                <w:lang w:val="en-ID"/>
+              </w:rPr>
+              <w:t xml:space="preserve"> Oktober 2021</w:t>
+            </w:r>
+          </w:p>
+        </w:tc>
+        <w:tc>
+          <w:tcPr>
+            <w:tcW w:w="1079" w:type="dxa"/>
+          </w:tcPr>
+          <w:p>
+            <w:pPr>
+              <w:jc w:val="center"/>
+              <w:rPr>
+                <w:rFonts w:ascii="Times New Roman" w:hAnsi="Times New Roman" w:cs="Times New Roman"/>
+                <w:noProof/>
+                <w:sz w:val="28"/>
+                <w:szCs w:val="28"/>
+                <w:lang w:val="en-ID"/>
+              </w:rPr>
+            </w:pPr>
+            <w:r>
+              <w:rPr>
+                <w:rFonts w:ascii="Times New Roman" w:hAnsi="Times New Roman" w:cs="Times New Roman"/>
+                <w:noProof/>
+                <w:sz w:val="28"/>
+                <w:szCs w:val="28"/>
+                <w:lang w:val="en-ID"/>
+              </w:rPr>
+              <w:t>16.00</w:t>
+            </w:r>
+          </w:p>
+        </w:tc>
+        <w:tc>
+          <w:tcPr>
+            <w:tcW w:w="1305" w:type="dxa"/>
+          </w:tcPr>
+          <w:p>
+            <w:pPr>
+              <w:jc w:val="center"/>
+              <w:rPr>
+                <w:rFonts w:ascii="Times New Roman" w:hAnsi="Times New Roman" w:cs="Times New Roman"/>
+                <w:noProof/>
+                <w:sz w:val="28"/>
+                <w:szCs w:val="28"/>
+                <w:lang w:val="en-ID"/>
+              </w:rPr>
+            </w:pPr>
+            <w:r>
+              <w:rPr>
+                <w:rFonts w:ascii="Times New Roman" w:hAnsi="Times New Roman" w:cs="Times New Roman"/>
+                <w:noProof/>
+                <w:sz w:val="28"/>
+                <w:szCs w:val="28"/>
+                <w:lang w:val="en-ID"/>
+              </w:rPr>
+              <w:t>17.00</w:t>
+            </w:r>
+          </w:p>
+        </w:tc>
+        <w:tc>
+          <w:tcPr>
+            <w:tcW w:w="2251" w:type="dxa"/>
+          </w:tcPr>
+          <w:p>
+            <w:pPr>
+              <w:jc w:val="center"/>
+              <w:rPr>
+                <w:rFonts w:ascii="Times New Roman" w:hAnsi="Times New Roman" w:cs="Times New Roman"/>
+                <w:noProof/>
+                <w:sz w:val="28"/>
+                <w:szCs w:val="28"/>
+                <w:lang w:val="en-ID"/>
+              </w:rPr>
+            </w:pPr>
+            <w:r>
+              <w:rPr>
+                <w:rFonts w:ascii="Times New Roman" w:hAnsi="Times New Roman" w:cs="Times New Roman"/>
+                <w:noProof/>
+                <w:sz w:val="28"/>
+                <w:szCs w:val="28"/>
+                <w:lang w:val="en-ID"/>
+              </w:rPr>
+              <w:t>1</w:t>
+            </w:r>
+          </w:p>
+        </w:tc>
+        <w:tc>
+          <w:tcPr>
+            <w:tcW w:w="1972" w:type="dxa"/>
+          </w:tcPr>
+          <w:p>
+            <w:pPr>
+              <w:jc w:val="center"/>
+              <w:rPr>
+                <w:rFonts w:ascii="Times New Roman" w:hAnsi="Times New Roman" w:cs="Times New Roman"/>
+                <w:noProof/>
+                <w:sz w:val="28"/>
+                <w:szCs w:val="28"/>
+                <w:lang w:val="en-ID"/>
+              </w:rPr>
+            </w:pPr>
+            <w:r>
+              <w:rPr>
+                <w:rFonts w:ascii="Times New Roman" w:hAnsi="Times New Roman" w:cs="Times New Roman"/>
+                <w:noProof/>
+                <w:sz w:val="28"/>
+                <w:szCs w:val="28"/>
+                <w:lang w:val="en-ID"/>
+              </w:rPr>
+              <w:t>21</w:t>
+            </w:r>
+          </w:p>
+        </w:tc>
+        <w:tc>
+          <w:tcPr>
+            <w:tcW w:w="1546" w:type="dxa"/>
+          </w:tcPr>
+          <w:p>
+            <w:pPr>
+              <w:jc w:val="center"/>
+              <w:rPr>
+                <w:rFonts w:ascii="Times New Roman" w:hAnsi="Times New Roman" w:cs="Times New Roman"/>
+                <w:noProof/>
+                <w:sz w:val="28"/>
+                <w:szCs w:val="28"/>
+                <w:lang w:val="en-ID"/>
+              </w:rPr>
+            </w:pPr>
+            <w:r>
+              <w:rPr>
+                <w:rFonts w:ascii="Times New Roman" w:hAnsi="Times New Roman" w:cs="Times New Roman"/>
+                <w:noProof/>
+                <w:sz w:val="28"/>
+                <w:szCs w:val="28"/>
+                <w:lang w:val="en-ID"/>
+              </w:rPr>
+              <w:t>20</w:t>
+            </w:r>
+          </w:p>
+        </w:tc>
+        <w:tc>
+          <w:tcPr>
+            <w:tcW w:w="1137" w:type="dxa"/>
+          </w:tcPr>
+          <w:p>
+            <w:pPr>
+              <w:jc w:val="center"/>
+              <w:rPr>
+                <w:rFonts w:ascii="Times New Roman" w:hAnsi="Times New Roman" w:cs="Times New Roman"/>
+                <w:noProof/>
+                <w:sz w:val="28"/>
+                <w:szCs w:val="28"/>
+                <w:lang w:val="en-ID"/>
+              </w:rPr>
+            </w:pPr>
+            <w:r>
+              <w:rPr>
+                <w:rFonts w:ascii="Times New Roman" w:hAnsi="Times New Roman" w:cs="Times New Roman"/>
+                <w:noProof/>
+                <w:sz w:val="28"/>
+                <w:szCs w:val="28"/>
+                <w:lang w:val="en-ID"/>
+              </w:rPr>
+              <w:t>TSA</w:t>
+            </w:r>
+          </w:p>
+        </w:tc>
+        <w:tc>
+          <w:tcPr>
+            <w:tcW w:w="5045" w:type="dxa"/>
+          </w:tcPr>
+          <w:p>
+            <w:pPr>
+              <w:jc w:val="center"/>
+              <w:rPr>
+                <w:rFonts w:ascii="Times New Roman" w:hAnsi="Times New Roman" w:cs="Times New Roman"/>
+                <w:noProof/>
+                <w:sz w:val="28"/>
+                <w:szCs w:val="28"/>
+                <w:lang w:val="en-ID"/>
+              </w:rPr>
+            </w:pPr>
+            <w:r>
+              <w:rPr>
+                <w:rFonts w:ascii="Times New Roman" w:hAnsi="Times New Roman" w:cs="Times New Roman"/>
+                <w:noProof/>
+                <w:sz w:val="28"/>
+                <w:szCs w:val="28"/>
+                <w:lang w:val="en-ID"/>
+              </w:rPr>
+              <w:t>Mepersiapkan Masker proyek Pengabdian Masyarakat berbagi masker &amp; Hand Sanitizier</w:t>
+            </w:r>
+          </w:p>
+        </w:tc>
+        <w:tc>
+          <w:tcPr>
+            <w:tcW w:w="1690" w:type="dxa"/>
+          </w:tcPr>
+          <w:p>
+            <w:pPr>
+              <w:jc w:val="center"/>
+              <w:rPr>
+                <w:rFonts w:ascii="Times New Roman" w:hAnsi="Times New Roman" w:cs="Times New Roman"/>
+                <w:noProof/>
+                <w:sz w:val="28"/>
+                <w:szCs w:val="28"/>
+                <w:lang w:val="en-ID"/>
+              </w:rPr>
+            </w:pPr>
+            <w:r>
+              <w:rPr>
+                <w:rFonts w:ascii="Times New Roman" w:hAnsi="Times New Roman" w:cs="Times New Roman"/>
+                <w:noProof/>
+                <w:sz w:val="28"/>
+                <w:szCs w:val="28"/>
+                <w:lang w:val="en-ID"/>
+              </w:rPr>
+              <w:t>YAP</w:t>
+            </w:r>
+          </w:p>
+        </w:tc>
+        <w:tc>
+          <w:tcPr>
+            <w:tcW w:w="1567" w:type="dxa"/>
+          </w:tcPr>
+          <w:p>
+            <w:pPr>
+              <w:jc w:val="center"/>
+              <w:rPr>
+                <w:noProof/>
+                <w:lang w:val="en-SG" w:eastAsia="en-SG"/>
+              </w:rPr>
+            </w:pPr>
+          </w:p>
+        </w:tc>
+      </w:tr>
+      <w:tr>
+        <w:tc>
+          <w:tcPr>
+            <w:tcW w:w="566" w:type="dxa"/>
+          </w:tcPr>
+          <w:p>
+            <w:pPr>
+              <w:jc w:val="center"/>
+              <w:rPr>
+                <w:rFonts w:ascii="Times New Roman" w:hAnsi="Times New Roman" w:cs="Times New Roman"/>
+                <w:noProof/>
+                <w:sz w:val="28"/>
+                <w:szCs w:val="28"/>
+                <w:lang w:val="en-ID"/>
+              </w:rPr>
+            </w:pPr>
+            <w:r>
+              <w:rPr>
+                <w:rFonts w:ascii="Times New Roman" w:hAnsi="Times New Roman" w:cs="Times New Roman"/>
+                <w:noProof/>
+                <w:sz w:val="28"/>
+                <w:szCs w:val="28"/>
+                <w:lang w:val="en-ID"/>
+              </w:rPr>
+              <w:t>20.</w:t>
+            </w:r>
+          </w:p>
+        </w:tc>
+        <w:tc>
+          <w:tcPr>
+            <w:tcW w:w="1103" w:type="dxa"/>
+          </w:tcPr>
+          <w:p>
+            <w:pPr>
+              <w:jc w:val="center"/>
+              <w:rPr>
+                <w:rFonts w:ascii="Times New Roman" w:hAnsi="Times New Roman" w:cs="Times New Roman"/>
+                <w:noProof/>
+                <w:sz w:val="28"/>
+                <w:szCs w:val="28"/>
+                <w:lang w:val="en-ID"/>
+              </w:rPr>
+            </w:pPr>
+            <w:r>
+              <w:rPr>
+                <w:rFonts w:ascii="Times New Roman" w:hAnsi="Times New Roman" w:cs="Times New Roman"/>
+                <w:noProof/>
+                <w:sz w:val="28"/>
+                <w:szCs w:val="28"/>
+                <w:lang w:val="en-ID"/>
+              </w:rPr>
+              <w:t>Rabu</w:t>
+            </w:r>
+          </w:p>
+        </w:tc>
+        <w:tc>
+          <w:tcPr>
+            <w:tcW w:w="2555" w:type="dxa"/>
+          </w:tcPr>
+          <w:p>
+            <w:pPr>
+              <w:jc w:val="center"/>
+              <w:rPr>
+                <w:rFonts w:ascii="Times New Roman" w:hAnsi="Times New Roman" w:cs="Times New Roman"/>
+                <w:noProof/>
+                <w:sz w:val="28"/>
+                <w:szCs w:val="28"/>
+                <w:lang w:val="en-ID"/>
+              </w:rPr>
+            </w:pPr>
+            <w:r>
+              <w:rPr>
+                <w:rFonts w:ascii="Times New Roman" w:hAnsi="Times New Roman" w:cs="Times New Roman"/>
+                <w:noProof/>
+                <w:sz w:val="28"/>
+                <w:szCs w:val="28"/>
+                <w:lang w:val="en-ID"/>
+              </w:rPr>
+              <w:t>6 Oktober 2021</w:t>
+            </w:r>
+          </w:p>
+        </w:tc>
+        <w:tc>
+          <w:tcPr>
+            <w:tcW w:w="1079" w:type="dxa"/>
+          </w:tcPr>
+          <w:p>
+            <w:pPr>
+              <w:jc w:val="center"/>
+              <w:rPr>
+                <w:rFonts w:ascii="Times New Roman" w:hAnsi="Times New Roman" w:cs="Times New Roman"/>
+                <w:noProof/>
+                <w:sz w:val="28"/>
+                <w:szCs w:val="28"/>
+                <w:lang w:val="en-ID"/>
+              </w:rPr>
+            </w:pPr>
+            <w:r>
+              <w:rPr>
+                <w:rFonts w:ascii="Times New Roman" w:hAnsi="Times New Roman" w:cs="Times New Roman"/>
+                <w:noProof/>
+                <w:sz w:val="28"/>
+                <w:szCs w:val="28"/>
+                <w:lang w:val="en-ID"/>
+              </w:rPr>
+              <w:t>17.00</w:t>
+            </w:r>
+          </w:p>
+        </w:tc>
+        <w:tc>
+          <w:tcPr>
+            <w:tcW w:w="1305" w:type="dxa"/>
+          </w:tcPr>
+          <w:p>
+            <w:pPr>
+              <w:jc w:val="center"/>
+              <w:rPr>
+                <w:rFonts w:ascii="Times New Roman" w:hAnsi="Times New Roman" w:cs="Times New Roman"/>
+                <w:noProof/>
+                <w:sz w:val="28"/>
+                <w:szCs w:val="28"/>
+                <w:lang w:val="en-ID"/>
+              </w:rPr>
+            </w:pPr>
+            <w:r>
+              <w:rPr>
+                <w:rFonts w:ascii="Times New Roman" w:hAnsi="Times New Roman" w:cs="Times New Roman"/>
+                <w:noProof/>
+                <w:sz w:val="28"/>
+                <w:szCs w:val="28"/>
+                <w:lang w:val="en-ID"/>
+              </w:rPr>
+              <w:t>18.00</w:t>
+            </w:r>
+          </w:p>
+        </w:tc>
+        <w:tc>
+          <w:tcPr>
+            <w:tcW w:w="2251" w:type="dxa"/>
+          </w:tcPr>
+          <w:p>
+            <w:pPr>
+              <w:jc w:val="center"/>
+              <w:rPr>
+                <w:rFonts w:ascii="Times New Roman" w:hAnsi="Times New Roman" w:cs="Times New Roman"/>
+                <w:noProof/>
+                <w:sz w:val="28"/>
+                <w:szCs w:val="28"/>
+                <w:lang w:val="en-ID"/>
+              </w:rPr>
+            </w:pPr>
+            <w:r>
+              <w:rPr>
+                <w:rFonts w:ascii="Times New Roman" w:hAnsi="Times New Roman" w:cs="Times New Roman"/>
+                <w:noProof/>
+                <w:sz w:val="28"/>
+                <w:szCs w:val="28"/>
+                <w:lang w:val="en-ID"/>
+              </w:rPr>
+              <w:t>1</w:t>
+            </w:r>
+          </w:p>
+        </w:tc>
+        <w:tc>
+          <w:tcPr>
+            <w:tcW w:w="1972" w:type="dxa"/>
+          </w:tcPr>
+          <w:p>
+            <w:pPr>
+              <w:jc w:val="center"/>
+              <w:rPr>
+                <w:rFonts w:ascii="Times New Roman" w:hAnsi="Times New Roman" w:cs="Times New Roman"/>
+                <w:noProof/>
+                <w:sz w:val="28"/>
+                <w:szCs w:val="28"/>
+                <w:lang w:val="en-ID"/>
+              </w:rPr>
+            </w:pPr>
+            <w:r>
+              <w:rPr>
+                <w:rFonts w:ascii="Times New Roman" w:hAnsi="Times New Roman" w:cs="Times New Roman"/>
+                <w:noProof/>
+                <w:sz w:val="28"/>
+                <w:szCs w:val="28"/>
+                <w:lang w:val="en-ID"/>
+              </w:rPr>
+              <w:t>20</w:t>
+            </w:r>
+          </w:p>
+        </w:tc>
+        <w:tc>
+          <w:tcPr>
+            <w:tcW w:w="1546" w:type="dxa"/>
+          </w:tcPr>
+          <w:p>
+            <w:pPr>
+              <w:jc w:val="center"/>
+              <w:rPr>
+                <w:rFonts w:ascii="Times New Roman" w:hAnsi="Times New Roman" w:cs="Times New Roman"/>
+                <w:noProof/>
+                <w:sz w:val="28"/>
+                <w:szCs w:val="28"/>
+                <w:lang w:val="en-ID"/>
+              </w:rPr>
+            </w:pPr>
+            <w:r>
+              <w:rPr>
+                <w:rFonts w:ascii="Times New Roman" w:hAnsi="Times New Roman" w:cs="Times New Roman"/>
+                <w:noProof/>
+                <w:sz w:val="28"/>
+                <w:szCs w:val="28"/>
+                <w:lang w:val="en-ID"/>
+              </w:rPr>
+              <w:t>19</w:t>
+            </w:r>
+          </w:p>
+        </w:tc>
+        <w:tc>
+          <w:tcPr>
+            <w:tcW w:w="1137" w:type="dxa"/>
+          </w:tcPr>
+          <w:p>
+            <w:pPr>
+              <w:jc w:val="center"/>
+              <w:rPr>
+                <w:rFonts w:ascii="Times New Roman" w:hAnsi="Times New Roman" w:cs="Times New Roman"/>
+                <w:noProof/>
+                <w:sz w:val="28"/>
+                <w:szCs w:val="28"/>
+                <w:lang w:val="en-ID"/>
+              </w:rPr>
+            </w:pPr>
+            <w:r>
+              <w:rPr>
+                <w:rFonts w:ascii="Times New Roman" w:hAnsi="Times New Roman" w:cs="Times New Roman"/>
+                <w:noProof/>
+                <w:sz w:val="28"/>
+                <w:szCs w:val="28"/>
+                <w:lang w:val="en-ID"/>
+              </w:rPr>
+              <w:t>TSA</w:t>
+            </w:r>
+          </w:p>
+        </w:tc>
+        <w:tc>
+          <w:tcPr>
+            <w:tcW w:w="5045" w:type="dxa"/>
+          </w:tcPr>
+          <w:p>
+            <w:pPr>
+              <w:jc w:val="center"/>
+              <w:rPr>
+                <w:rFonts w:ascii="Times New Roman" w:hAnsi="Times New Roman" w:cs="Times New Roman"/>
+                <w:noProof/>
+                <w:sz w:val="28"/>
+                <w:szCs w:val="28"/>
+                <w:lang w:val="en-ID"/>
+              </w:rPr>
+            </w:pPr>
+            <w:r>
+              <w:rPr>
+                <w:rFonts w:ascii="Times New Roman" w:hAnsi="Times New Roman" w:cs="Times New Roman"/>
+                <w:noProof/>
+                <w:sz w:val="28"/>
+                <w:szCs w:val="28"/>
+                <w:lang w:val="en-ID"/>
+              </w:rPr>
+              <w:t>Mepersiapkan Handsanitizier proyek Pengabdian Masyarakat berbagi masker &amp; Hand Sanitizier</w:t>
+            </w:r>
+          </w:p>
+        </w:tc>
+        <w:tc>
+          <w:tcPr>
+            <w:tcW w:w="1690" w:type="dxa"/>
+          </w:tcPr>
+          <w:p>
+            <w:pPr>
+              <w:jc w:val="center"/>
+              <w:rPr>
+                <w:rFonts w:ascii="Times New Roman" w:hAnsi="Times New Roman" w:cs="Times New Roman"/>
+                <w:noProof/>
+                <w:sz w:val="28"/>
+                <w:szCs w:val="28"/>
+                <w:lang w:val="en-ID"/>
+              </w:rPr>
+            </w:pPr>
+            <w:r>
+              <w:rPr>
+                <w:rFonts w:ascii="Times New Roman" w:hAnsi="Times New Roman" w:cs="Times New Roman"/>
+                <w:noProof/>
+                <w:sz w:val="28"/>
+                <w:szCs w:val="28"/>
+                <w:lang w:val="en-ID"/>
+              </w:rPr>
+              <w:t>YAP</w:t>
+            </w:r>
+          </w:p>
+        </w:tc>
+        <w:tc>
+          <w:tcPr>
+            <w:tcW w:w="1567" w:type="dxa"/>
+          </w:tcPr>
+          <w:p>
+            <w:pPr>
+              <w:jc w:val="center"/>
+              <w:rPr>
+                <w:noProof/>
+                <w:lang w:val="en-SG" w:eastAsia="en-SG"/>
+              </w:rPr>
+            </w:pPr>
+          </w:p>
+        </w:tc>
+      </w:tr>
+      <w:tr>
+        <w:tc>
+          <w:tcPr>
+            <w:tcW w:w="566" w:type="dxa"/>
+          </w:tcPr>
+          <w:p>
+            <w:pPr>
+              <w:jc w:val="center"/>
+              <w:rPr>
+                <w:rFonts w:ascii="Times New Roman" w:hAnsi="Times New Roman" w:cs="Times New Roman"/>
+                <w:noProof/>
+                <w:sz w:val="28"/>
+                <w:szCs w:val="28"/>
+                <w:lang w:val="en-ID"/>
+              </w:rPr>
+            </w:pPr>
+            <w:r>
+              <w:rPr>
+                <w:rFonts w:ascii="Times New Roman" w:hAnsi="Times New Roman" w:cs="Times New Roman"/>
+                <w:noProof/>
+                <w:sz w:val="28"/>
+                <w:szCs w:val="28"/>
+                <w:lang w:val="en-ID"/>
+              </w:rPr>
+              <w:t>21.</w:t>
+            </w:r>
+          </w:p>
+        </w:tc>
+        <w:tc>
+          <w:tcPr>
+            <w:tcW w:w="1103" w:type="dxa"/>
+          </w:tcPr>
+          <w:p>
+            <w:pPr>
+              <w:jc w:val="center"/>
+              <w:rPr>
+                <w:rFonts w:ascii="Times New Roman" w:hAnsi="Times New Roman" w:cs="Times New Roman"/>
+                <w:noProof/>
+                <w:sz w:val="28"/>
+                <w:szCs w:val="28"/>
+                <w:lang w:val="en-ID"/>
+              </w:rPr>
+            </w:pPr>
+            <w:r>
+              <w:rPr>
+                <w:rFonts w:ascii="Times New Roman" w:hAnsi="Times New Roman" w:cs="Times New Roman"/>
+                <w:noProof/>
+                <w:sz w:val="28"/>
+                <w:szCs w:val="28"/>
+                <w:lang w:val="en-ID"/>
+              </w:rPr>
+              <w:t>Kamis</w:t>
+            </w:r>
+          </w:p>
+        </w:tc>
+        <w:tc>
+          <w:tcPr>
+            <w:tcW w:w="2555" w:type="dxa"/>
+          </w:tcPr>
+          <w:p>
+            <w:pPr>
+              <w:jc w:val="center"/>
+              <w:rPr>
+                <w:rFonts w:ascii="Times New Roman" w:hAnsi="Times New Roman" w:cs="Times New Roman"/>
+                <w:noProof/>
+                <w:sz w:val="28"/>
+                <w:szCs w:val="28"/>
+                <w:lang w:val="en-ID"/>
+              </w:rPr>
+            </w:pPr>
+            <w:r>
+              <w:rPr>
+                <w:rFonts w:ascii="Times New Roman" w:hAnsi="Times New Roman" w:cs="Times New Roman"/>
+                <w:noProof/>
+                <w:sz w:val="28"/>
+                <w:szCs w:val="28"/>
+                <w:lang w:val="en-ID"/>
+              </w:rPr>
+              <w:t>7 Oktober 2021</w:t>
+            </w:r>
+          </w:p>
+        </w:tc>
+        <w:tc>
+          <w:tcPr>
+            <w:tcW w:w="1079" w:type="dxa"/>
+          </w:tcPr>
+          <w:p>
+            <w:pPr>
+              <w:jc w:val="center"/>
+              <w:rPr>
+                <w:rFonts w:ascii="Times New Roman" w:hAnsi="Times New Roman" w:cs="Times New Roman"/>
+                <w:noProof/>
+                <w:sz w:val="28"/>
+                <w:szCs w:val="28"/>
+                <w:lang w:val="en-ID"/>
+              </w:rPr>
+            </w:pPr>
+            <w:r>
+              <w:rPr>
+                <w:rFonts w:ascii="Times New Roman" w:hAnsi="Times New Roman" w:cs="Times New Roman"/>
+                <w:noProof/>
+                <w:sz w:val="28"/>
+                <w:szCs w:val="28"/>
+                <w:lang w:val="en-ID"/>
+              </w:rPr>
+              <w:t>17.00</w:t>
+            </w:r>
+          </w:p>
+        </w:tc>
+        <w:tc>
+          <w:tcPr>
+            <w:tcW w:w="1305" w:type="dxa"/>
+          </w:tcPr>
+          <w:p>
+            <w:pPr>
+              <w:jc w:val="center"/>
+              <w:rPr>
+                <w:rFonts w:ascii="Times New Roman" w:hAnsi="Times New Roman" w:cs="Times New Roman"/>
+                <w:noProof/>
+                <w:sz w:val="28"/>
+                <w:szCs w:val="28"/>
+                <w:lang w:val="en-ID"/>
+              </w:rPr>
+            </w:pPr>
+            <w:r>
+              <w:rPr>
+                <w:rFonts w:ascii="Times New Roman" w:hAnsi="Times New Roman" w:cs="Times New Roman"/>
+                <w:noProof/>
+                <w:sz w:val="28"/>
+                <w:szCs w:val="28"/>
+                <w:lang w:val="en-ID"/>
+              </w:rPr>
+              <w:t>18.00</w:t>
+            </w:r>
+          </w:p>
+        </w:tc>
+        <w:tc>
+          <w:tcPr>
+            <w:tcW w:w="2251" w:type="dxa"/>
+          </w:tcPr>
+          <w:p>
+            <w:pPr>
+              <w:jc w:val="center"/>
+              <w:rPr>
+                <w:rFonts w:ascii="Times New Roman" w:hAnsi="Times New Roman" w:cs="Times New Roman"/>
+                <w:noProof/>
+                <w:sz w:val="28"/>
+                <w:szCs w:val="28"/>
+                <w:lang w:val="en-ID"/>
+              </w:rPr>
+            </w:pPr>
+            <w:r>
+              <w:rPr>
+                <w:rFonts w:ascii="Times New Roman" w:hAnsi="Times New Roman" w:cs="Times New Roman"/>
+                <w:noProof/>
+                <w:sz w:val="28"/>
+                <w:szCs w:val="28"/>
+                <w:lang w:val="en-ID"/>
+              </w:rPr>
+              <w:t>1</w:t>
+            </w:r>
+          </w:p>
+        </w:tc>
+        <w:tc>
+          <w:tcPr>
+            <w:tcW w:w="1972" w:type="dxa"/>
+          </w:tcPr>
+          <w:p>
+            <w:pPr>
+              <w:jc w:val="center"/>
+              <w:rPr>
+                <w:rFonts w:ascii="Times New Roman" w:hAnsi="Times New Roman" w:cs="Times New Roman"/>
+                <w:noProof/>
+                <w:sz w:val="28"/>
+                <w:szCs w:val="28"/>
+                <w:lang w:val="en-ID"/>
+              </w:rPr>
+            </w:pPr>
+            <w:r>
+              <w:rPr>
+                <w:rFonts w:ascii="Times New Roman" w:hAnsi="Times New Roman" w:cs="Times New Roman"/>
+                <w:noProof/>
+                <w:sz w:val="28"/>
+                <w:szCs w:val="28"/>
+                <w:lang w:val="en-ID"/>
+              </w:rPr>
+              <w:t>19</w:t>
+            </w:r>
+          </w:p>
+        </w:tc>
+        <w:tc>
+          <w:tcPr>
+            <w:tcW w:w="1546" w:type="dxa"/>
+          </w:tcPr>
+          <w:p>
+            <w:pPr>
+              <w:jc w:val="center"/>
+              <w:rPr>
+                <w:rFonts w:ascii="Times New Roman" w:hAnsi="Times New Roman" w:cs="Times New Roman"/>
+                <w:noProof/>
+                <w:sz w:val="28"/>
+                <w:szCs w:val="28"/>
+                <w:lang w:val="en-ID"/>
+              </w:rPr>
+            </w:pPr>
+            <w:r>
+              <w:rPr>
+                <w:rFonts w:ascii="Times New Roman" w:hAnsi="Times New Roman" w:cs="Times New Roman"/>
+                <w:noProof/>
+                <w:sz w:val="28"/>
+                <w:szCs w:val="28"/>
+                <w:lang w:val="en-ID"/>
+              </w:rPr>
+              <w:t>18</w:t>
+            </w:r>
+          </w:p>
+        </w:tc>
+        <w:tc>
+          <w:tcPr>
+            <w:tcW w:w="1137" w:type="dxa"/>
+          </w:tcPr>
+          <w:p>
+            <w:pPr>
+              <w:jc w:val="center"/>
+              <w:rPr>
+                <w:rFonts w:ascii="Times New Roman" w:hAnsi="Times New Roman" w:cs="Times New Roman"/>
+                <w:noProof/>
+                <w:sz w:val="28"/>
+                <w:szCs w:val="28"/>
+                <w:lang w:val="en-ID"/>
+              </w:rPr>
+            </w:pPr>
+            <w:r>
+              <w:rPr>
+                <w:rFonts w:ascii="Times New Roman" w:hAnsi="Times New Roman" w:cs="Times New Roman"/>
+                <w:noProof/>
+                <w:sz w:val="28"/>
+                <w:szCs w:val="28"/>
+                <w:lang w:val="en-ID"/>
+              </w:rPr>
+              <w:t>TSA</w:t>
+            </w:r>
+          </w:p>
+        </w:tc>
+        <w:tc>
+          <w:tcPr>
+            <w:tcW w:w="5045" w:type="dxa"/>
+          </w:tcPr>
+          <w:p>
+            <w:pPr>
+              <w:jc w:val="center"/>
+              <w:rPr>
+                <w:rFonts w:ascii="Times New Roman" w:hAnsi="Times New Roman" w:cs="Times New Roman"/>
+                <w:noProof/>
+                <w:sz w:val="28"/>
+                <w:szCs w:val="28"/>
+                <w:lang w:val="en-ID"/>
+              </w:rPr>
+            </w:pPr>
+            <w:r>
+              <w:rPr>
+                <w:rFonts w:ascii="Times New Roman" w:hAnsi="Times New Roman" w:cs="Times New Roman"/>
+                <w:noProof/>
+                <w:sz w:val="28"/>
+                <w:szCs w:val="28"/>
+                <w:lang w:val="en-ID"/>
+              </w:rPr>
+              <w:t>Mepersiapkan Handsanitizier proyek Pengabdian Masyarakat berbagi masker &amp; Hand Sanitizier</w:t>
+            </w:r>
+          </w:p>
+        </w:tc>
+        <w:tc>
+          <w:tcPr>
+            <w:tcW w:w="1690" w:type="dxa"/>
+          </w:tcPr>
+          <w:p>
+            <w:pPr>
+              <w:jc w:val="center"/>
+              <w:rPr>
+                <w:rFonts w:ascii="Times New Roman" w:hAnsi="Times New Roman" w:cs="Times New Roman"/>
+                <w:noProof/>
+                <w:sz w:val="28"/>
+                <w:szCs w:val="28"/>
+                <w:lang w:val="en-ID"/>
+              </w:rPr>
+            </w:pPr>
+            <w:r>
+              <w:rPr>
+                <w:rFonts w:ascii="Times New Roman" w:hAnsi="Times New Roman" w:cs="Times New Roman"/>
+                <w:noProof/>
+                <w:sz w:val="28"/>
+                <w:szCs w:val="28"/>
+                <w:lang w:val="en-ID"/>
+              </w:rPr>
+              <w:t>YAP</w:t>
+            </w:r>
+          </w:p>
+        </w:tc>
+        <w:tc>
+          <w:tcPr>
+            <w:tcW w:w="1567" w:type="dxa"/>
+          </w:tcPr>
+          <w:p>
+            <w:pPr>
+              <w:jc w:val="center"/>
+              <w:rPr>
+                <w:noProof/>
+                <w:lang w:val="en-SG" w:eastAsia="en-SG"/>
+              </w:rPr>
+            </w:pPr>
+          </w:p>
+        </w:tc>
+      </w:tr>
+      <w:tr>
+        <w:tc>
+          <w:tcPr>
+            <w:tcW w:w="566" w:type="dxa"/>
+          </w:tcPr>
+          <w:p>
+            <w:pPr>
+              <w:jc w:val="center"/>
+              <w:rPr>
+                <w:rFonts w:ascii="Times New Roman" w:hAnsi="Times New Roman" w:cs="Times New Roman"/>
+                <w:noProof/>
+                <w:sz w:val="28"/>
+                <w:szCs w:val="28"/>
+                <w:lang w:val="en-ID"/>
+              </w:rPr>
+            </w:pPr>
+            <w:r>
+              <w:rPr>
+                <w:rFonts w:ascii="Times New Roman" w:hAnsi="Times New Roman" w:cs="Times New Roman"/>
+                <w:noProof/>
+                <w:sz w:val="28"/>
+                <w:szCs w:val="28"/>
+                <w:lang w:val="en-ID"/>
+              </w:rPr>
+              <w:t>22.</w:t>
+            </w:r>
+          </w:p>
+        </w:tc>
+        <w:tc>
+          <w:tcPr>
+            <w:tcW w:w="1103" w:type="dxa"/>
+          </w:tcPr>
+          <w:p>
+            <w:pPr>
+              <w:jc w:val="center"/>
+              <w:rPr>
+                <w:rFonts w:ascii="Times New Roman" w:hAnsi="Times New Roman" w:cs="Times New Roman"/>
+                <w:noProof/>
+                <w:sz w:val="28"/>
+                <w:szCs w:val="28"/>
+                <w:lang w:val="en-ID"/>
+              </w:rPr>
+            </w:pPr>
+            <w:r>
+              <w:rPr>
+                <w:rFonts w:ascii="Times New Roman" w:hAnsi="Times New Roman" w:cs="Times New Roman"/>
+                <w:noProof/>
+                <w:sz w:val="28"/>
+                <w:szCs w:val="28"/>
+                <w:lang w:val="en-ID"/>
+              </w:rPr>
+              <w:t>Jumat</w:t>
+            </w:r>
+          </w:p>
+        </w:tc>
+        <w:tc>
+          <w:tcPr>
+            <w:tcW w:w="2555" w:type="dxa"/>
+          </w:tcPr>
+          <w:p>
+            <w:pPr>
+              <w:jc w:val="center"/>
+              <w:rPr>
+                <w:rFonts w:ascii="Times New Roman" w:hAnsi="Times New Roman" w:cs="Times New Roman"/>
+                <w:noProof/>
+                <w:sz w:val="28"/>
+                <w:szCs w:val="28"/>
+                <w:lang w:val="en-ID"/>
+              </w:rPr>
+            </w:pPr>
+            <w:r>
+              <w:rPr>
+                <w:rFonts w:ascii="Times New Roman" w:hAnsi="Times New Roman" w:cs="Times New Roman"/>
+                <w:noProof/>
+                <w:sz w:val="28"/>
+                <w:szCs w:val="28"/>
+                <w:lang w:val="en-ID"/>
+              </w:rPr>
+              <w:t>8 Oktober 2021</w:t>
+            </w:r>
+          </w:p>
+        </w:tc>
+        <w:tc>
+          <w:tcPr>
+            <w:tcW w:w="1079" w:type="dxa"/>
+          </w:tcPr>
+          <w:p>
+            <w:pPr>
+              <w:jc w:val="center"/>
+              <w:rPr>
+                <w:rFonts w:ascii="Times New Roman" w:hAnsi="Times New Roman" w:cs="Times New Roman"/>
+                <w:noProof/>
+                <w:sz w:val="28"/>
+                <w:szCs w:val="28"/>
+                <w:lang w:val="en-ID"/>
+              </w:rPr>
+            </w:pPr>
+            <w:r>
+              <w:rPr>
+                <w:rFonts w:ascii="Times New Roman" w:hAnsi="Times New Roman" w:cs="Times New Roman"/>
+                <w:noProof/>
+                <w:sz w:val="28"/>
+                <w:szCs w:val="28"/>
+                <w:lang w:val="en-ID"/>
+              </w:rPr>
+              <w:t>17.00</w:t>
+            </w:r>
+          </w:p>
+        </w:tc>
+        <w:tc>
+          <w:tcPr>
+            <w:tcW w:w="1305" w:type="dxa"/>
+          </w:tcPr>
+          <w:p>
+            <w:pPr>
+              <w:jc w:val="center"/>
+              <w:rPr>
+                <w:rFonts w:ascii="Times New Roman" w:hAnsi="Times New Roman" w:cs="Times New Roman"/>
+                <w:noProof/>
+                <w:sz w:val="28"/>
+                <w:szCs w:val="28"/>
+                <w:lang w:val="en-ID"/>
+              </w:rPr>
+            </w:pPr>
+            <w:r>
+              <w:rPr>
+                <w:rFonts w:ascii="Times New Roman" w:hAnsi="Times New Roman" w:cs="Times New Roman"/>
+                <w:noProof/>
+                <w:sz w:val="28"/>
+                <w:szCs w:val="28"/>
+                <w:lang w:val="en-ID"/>
+              </w:rPr>
+              <w:t>18.00</w:t>
+            </w:r>
+          </w:p>
+        </w:tc>
+        <w:tc>
+          <w:tcPr>
+            <w:tcW w:w="2251" w:type="dxa"/>
+          </w:tcPr>
+          <w:p>
+            <w:pPr>
+              <w:jc w:val="center"/>
+              <w:rPr>
+                <w:rFonts w:ascii="Times New Roman" w:hAnsi="Times New Roman" w:cs="Times New Roman"/>
+                <w:noProof/>
+                <w:sz w:val="28"/>
+                <w:szCs w:val="28"/>
+                <w:lang w:val="en-ID"/>
+              </w:rPr>
+            </w:pPr>
+            <w:r>
+              <w:rPr>
+                <w:rFonts w:ascii="Times New Roman" w:hAnsi="Times New Roman" w:cs="Times New Roman"/>
+                <w:noProof/>
+                <w:sz w:val="28"/>
+                <w:szCs w:val="28"/>
+                <w:lang w:val="en-ID"/>
+              </w:rPr>
+              <w:t>1</w:t>
+            </w:r>
+          </w:p>
+        </w:tc>
+        <w:tc>
+          <w:tcPr>
+            <w:tcW w:w="1972" w:type="dxa"/>
+          </w:tcPr>
+          <w:p>
+            <w:pPr>
+              <w:jc w:val="center"/>
+              <w:rPr>
+                <w:rFonts w:ascii="Times New Roman" w:hAnsi="Times New Roman" w:cs="Times New Roman"/>
+                <w:noProof/>
+                <w:sz w:val="28"/>
+                <w:szCs w:val="28"/>
+                <w:lang w:val="en-ID"/>
+              </w:rPr>
+            </w:pPr>
+            <w:r>
+              <w:rPr>
+                <w:rFonts w:ascii="Times New Roman" w:hAnsi="Times New Roman" w:cs="Times New Roman"/>
+                <w:noProof/>
+                <w:sz w:val="28"/>
+                <w:szCs w:val="28"/>
+                <w:lang w:val="en-ID"/>
+              </w:rPr>
+              <w:t>18</w:t>
+            </w:r>
+          </w:p>
+        </w:tc>
+        <w:tc>
+          <w:tcPr>
+            <w:tcW w:w="1546" w:type="dxa"/>
+          </w:tcPr>
+          <w:p>
+            <w:pPr>
+              <w:jc w:val="center"/>
+              <w:rPr>
+                <w:rFonts w:ascii="Times New Roman" w:hAnsi="Times New Roman" w:cs="Times New Roman"/>
+                <w:noProof/>
+                <w:sz w:val="28"/>
+                <w:szCs w:val="28"/>
+                <w:lang w:val="en-ID"/>
+              </w:rPr>
+            </w:pPr>
+            <w:r>
+              <w:rPr>
+                <w:rFonts w:ascii="Times New Roman" w:hAnsi="Times New Roman" w:cs="Times New Roman"/>
+                <w:noProof/>
+                <w:sz w:val="28"/>
+                <w:szCs w:val="28"/>
+                <w:lang w:val="en-ID"/>
+              </w:rPr>
+              <w:t>17</w:t>
+            </w:r>
+          </w:p>
+        </w:tc>
+        <w:tc>
+          <w:tcPr>
+            <w:tcW w:w="1137" w:type="dxa"/>
+          </w:tcPr>
+          <w:p>
+            <w:pPr>
+              <w:jc w:val="center"/>
+              <w:rPr>
+                <w:rFonts w:ascii="Times New Roman" w:hAnsi="Times New Roman" w:cs="Times New Roman"/>
+                <w:noProof/>
+                <w:sz w:val="28"/>
+                <w:szCs w:val="28"/>
+                <w:lang w:val="en-ID"/>
+              </w:rPr>
+            </w:pPr>
+            <w:r>
+              <w:rPr>
+                <w:rFonts w:ascii="Times New Roman" w:hAnsi="Times New Roman" w:cs="Times New Roman"/>
+                <w:noProof/>
+                <w:sz w:val="28"/>
+                <w:szCs w:val="28"/>
+                <w:lang w:val="en-ID"/>
+              </w:rPr>
+              <w:t>TSA</w:t>
+            </w:r>
+          </w:p>
+        </w:tc>
+        <w:tc>
+          <w:tcPr>
+            <w:tcW w:w="5045" w:type="dxa"/>
+          </w:tcPr>
+          <w:p>
+            <w:pPr>
+              <w:jc w:val="center"/>
+              <w:rPr>
+                <w:rFonts w:ascii="Times New Roman" w:hAnsi="Times New Roman" w:cs="Times New Roman"/>
+                <w:noProof/>
+                <w:sz w:val="28"/>
+                <w:szCs w:val="28"/>
+                <w:lang w:val="en-ID"/>
+              </w:rPr>
+            </w:pPr>
+            <w:r>
+              <w:rPr>
+                <w:rFonts w:ascii="Times New Roman" w:hAnsi="Times New Roman" w:cs="Times New Roman"/>
+                <w:noProof/>
+                <w:sz w:val="28"/>
+                <w:szCs w:val="28"/>
+                <w:lang w:val="en-ID"/>
+              </w:rPr>
+              <w:t>Mepersiapkan Handsanitizier proyek Pengabdian Masyarakat berbagi masker &amp; Hand Sanitizier</w:t>
+            </w:r>
+          </w:p>
+        </w:tc>
+        <w:tc>
+          <w:tcPr>
+            <w:tcW w:w="1690" w:type="dxa"/>
+          </w:tcPr>
+          <w:p>
+            <w:pPr>
+              <w:jc w:val="center"/>
+              <w:rPr>
+                <w:rFonts w:ascii="Times New Roman" w:hAnsi="Times New Roman" w:cs="Times New Roman"/>
+                <w:noProof/>
+                <w:sz w:val="28"/>
+                <w:szCs w:val="28"/>
+                <w:lang w:val="en-ID"/>
+              </w:rPr>
+            </w:pPr>
+            <w:r>
+              <w:rPr>
+                <w:rFonts w:ascii="Times New Roman" w:hAnsi="Times New Roman" w:cs="Times New Roman"/>
+                <w:noProof/>
+                <w:sz w:val="28"/>
+                <w:szCs w:val="28"/>
+                <w:lang w:val="en-ID"/>
+              </w:rPr>
+              <w:t>YAP</w:t>
+            </w:r>
+          </w:p>
+        </w:tc>
+        <w:tc>
+          <w:tcPr>
+            <w:tcW w:w="1567" w:type="dxa"/>
+          </w:tcPr>
+          <w:p>
+            <w:pPr>
+              <w:jc w:val="center"/>
+              <w:rPr>
+                <w:noProof/>
+                <w:lang w:val="en-SG" w:eastAsia="en-SG"/>
+              </w:rPr>
+            </w:pPr>
+          </w:p>
+        </w:tc>
+      </w:tr>
+      <w:tr>
+        <w:tc>
+          <w:tcPr>
+            <w:tcW w:w="566" w:type="dxa"/>
+          </w:tcPr>
+          <w:p>
+            <w:pPr>
+              <w:jc w:val="center"/>
+              <w:rPr>
+                <w:rFonts w:ascii="Times New Roman" w:hAnsi="Times New Roman" w:cs="Times New Roman"/>
+                <w:noProof/>
+                <w:sz w:val="28"/>
+                <w:szCs w:val="28"/>
+                <w:lang w:val="en-ID"/>
+              </w:rPr>
+            </w:pPr>
+            <w:r>
+              <w:rPr>
+                <w:rFonts w:ascii="Times New Roman" w:hAnsi="Times New Roman" w:cs="Times New Roman"/>
+                <w:noProof/>
+                <w:sz w:val="28"/>
+                <w:szCs w:val="28"/>
+                <w:lang w:val="en-ID"/>
+              </w:rPr>
+              <w:t>23.</w:t>
+            </w:r>
+          </w:p>
+        </w:tc>
+        <w:tc>
+          <w:tcPr>
+            <w:tcW w:w="1103" w:type="dxa"/>
+          </w:tcPr>
+          <w:p>
+            <w:pPr>
+              <w:jc w:val="center"/>
+              <w:rPr>
+                <w:rFonts w:ascii="Times New Roman" w:hAnsi="Times New Roman" w:cs="Times New Roman"/>
+                <w:noProof/>
+                <w:sz w:val="28"/>
+                <w:szCs w:val="28"/>
+                <w:lang w:val="en-ID"/>
+              </w:rPr>
+            </w:pPr>
+            <w:r>
+              <w:rPr>
+                <w:rFonts w:ascii="Times New Roman" w:hAnsi="Times New Roman" w:cs="Times New Roman"/>
+                <w:noProof/>
+                <w:sz w:val="28"/>
+                <w:szCs w:val="28"/>
+                <w:lang w:val="en-ID"/>
+              </w:rPr>
+              <w:t>Sabtu</w:t>
+            </w:r>
+          </w:p>
+        </w:tc>
+        <w:tc>
+          <w:tcPr>
+            <w:tcW w:w="2555" w:type="dxa"/>
+          </w:tcPr>
+          <w:p>
+            <w:pPr>
+              <w:jc w:val="center"/>
+              <w:rPr>
+                <w:rFonts w:ascii="Times New Roman" w:hAnsi="Times New Roman" w:cs="Times New Roman"/>
+                <w:noProof/>
+                <w:sz w:val="28"/>
+                <w:szCs w:val="28"/>
+                <w:lang w:val="en-ID"/>
+              </w:rPr>
+            </w:pPr>
+            <w:r>
+              <w:rPr>
+                <w:rFonts w:ascii="Times New Roman" w:hAnsi="Times New Roman" w:cs="Times New Roman"/>
+                <w:noProof/>
+                <w:sz w:val="28"/>
+                <w:szCs w:val="28"/>
+                <w:lang w:val="en-ID"/>
+              </w:rPr>
+              <w:t>9 Oktober 2021</w:t>
+            </w:r>
+          </w:p>
+        </w:tc>
+        <w:tc>
+          <w:tcPr>
+            <w:tcW w:w="1079" w:type="dxa"/>
+          </w:tcPr>
+          <w:p>
+            <w:pPr>
+              <w:jc w:val="center"/>
+              <w:rPr>
+                <w:rFonts w:ascii="Times New Roman" w:hAnsi="Times New Roman" w:cs="Times New Roman"/>
+                <w:noProof/>
+                <w:sz w:val="28"/>
+                <w:szCs w:val="28"/>
+                <w:lang w:val="en-ID"/>
+              </w:rPr>
+            </w:pPr>
+            <w:r>
+              <w:rPr>
+                <w:rFonts w:ascii="Times New Roman" w:hAnsi="Times New Roman" w:cs="Times New Roman"/>
+                <w:noProof/>
+                <w:sz w:val="28"/>
+                <w:szCs w:val="28"/>
+                <w:lang w:val="en-ID"/>
+              </w:rPr>
+              <w:t>17.00</w:t>
+            </w:r>
+          </w:p>
+        </w:tc>
+        <w:tc>
+          <w:tcPr>
+            <w:tcW w:w="1305" w:type="dxa"/>
+          </w:tcPr>
+          <w:p>
+            <w:pPr>
+              <w:jc w:val="center"/>
+              <w:rPr>
+                <w:rFonts w:ascii="Times New Roman" w:hAnsi="Times New Roman" w:cs="Times New Roman"/>
+                <w:noProof/>
+                <w:sz w:val="28"/>
+                <w:szCs w:val="28"/>
+                <w:lang w:val="en-ID"/>
+              </w:rPr>
+            </w:pPr>
+            <w:r>
+              <w:rPr>
+                <w:rFonts w:ascii="Times New Roman" w:hAnsi="Times New Roman" w:cs="Times New Roman"/>
+                <w:noProof/>
+                <w:sz w:val="28"/>
+                <w:szCs w:val="28"/>
+                <w:lang w:val="en-ID"/>
+              </w:rPr>
+              <w:t>18.00</w:t>
+            </w:r>
+          </w:p>
+        </w:tc>
+        <w:tc>
+          <w:tcPr>
+            <w:tcW w:w="2251" w:type="dxa"/>
+          </w:tcPr>
+          <w:p>
+            <w:pPr>
+              <w:jc w:val="center"/>
+              <w:rPr>
+                <w:rFonts w:ascii="Times New Roman" w:hAnsi="Times New Roman" w:cs="Times New Roman"/>
+                <w:noProof/>
+                <w:sz w:val="28"/>
+                <w:szCs w:val="28"/>
+                <w:lang w:val="en-ID"/>
+              </w:rPr>
+            </w:pPr>
+            <w:r>
+              <w:rPr>
+                <w:rFonts w:ascii="Times New Roman" w:hAnsi="Times New Roman" w:cs="Times New Roman"/>
+                <w:noProof/>
+                <w:sz w:val="28"/>
+                <w:szCs w:val="28"/>
+                <w:lang w:val="en-ID"/>
+              </w:rPr>
+              <w:t>1</w:t>
+            </w:r>
+          </w:p>
+        </w:tc>
+        <w:tc>
+          <w:tcPr>
+            <w:tcW w:w="1972" w:type="dxa"/>
+          </w:tcPr>
+          <w:p>
+            <w:pPr>
+              <w:jc w:val="center"/>
+              <w:rPr>
+                <w:rFonts w:ascii="Times New Roman" w:hAnsi="Times New Roman" w:cs="Times New Roman"/>
+                <w:noProof/>
+                <w:sz w:val="28"/>
+                <w:szCs w:val="28"/>
+                <w:lang w:val="en-ID"/>
+              </w:rPr>
+            </w:pPr>
+            <w:r>
+              <w:rPr>
+                <w:rFonts w:ascii="Times New Roman" w:hAnsi="Times New Roman" w:cs="Times New Roman"/>
+                <w:noProof/>
+                <w:sz w:val="28"/>
+                <w:szCs w:val="28"/>
+                <w:lang w:val="en-ID"/>
+              </w:rPr>
+              <w:t>17</w:t>
+            </w:r>
+          </w:p>
+        </w:tc>
+        <w:tc>
+          <w:tcPr>
+            <w:tcW w:w="1546" w:type="dxa"/>
+          </w:tcPr>
+          <w:p>
+            <w:pPr>
+              <w:jc w:val="center"/>
+              <w:rPr>
+                <w:rFonts w:ascii="Times New Roman" w:hAnsi="Times New Roman" w:cs="Times New Roman"/>
+                <w:noProof/>
+                <w:sz w:val="28"/>
+                <w:szCs w:val="28"/>
+                <w:lang w:val="en-ID"/>
+              </w:rPr>
+            </w:pPr>
+            <w:r>
+              <w:rPr>
+                <w:rFonts w:ascii="Times New Roman" w:hAnsi="Times New Roman" w:cs="Times New Roman"/>
+                <w:noProof/>
+                <w:sz w:val="28"/>
+                <w:szCs w:val="28"/>
+                <w:lang w:val="en-ID"/>
+              </w:rPr>
+              <w:t>16</w:t>
+            </w:r>
+          </w:p>
+        </w:tc>
+        <w:tc>
+          <w:tcPr>
+            <w:tcW w:w="1137" w:type="dxa"/>
+          </w:tcPr>
+          <w:p>
+            <w:pPr>
+              <w:jc w:val="center"/>
+              <w:rPr>
+                <w:rFonts w:ascii="Times New Roman" w:hAnsi="Times New Roman" w:cs="Times New Roman"/>
+                <w:noProof/>
+                <w:sz w:val="28"/>
+                <w:szCs w:val="28"/>
+                <w:lang w:val="en-ID"/>
+              </w:rPr>
+            </w:pPr>
+            <w:r>
+              <w:rPr>
+                <w:rFonts w:ascii="Times New Roman" w:hAnsi="Times New Roman" w:cs="Times New Roman"/>
+                <w:noProof/>
+                <w:sz w:val="28"/>
+                <w:szCs w:val="28"/>
+                <w:lang w:val="en-ID"/>
+              </w:rPr>
+              <w:t>TSA</w:t>
+            </w:r>
+          </w:p>
+        </w:tc>
+        <w:tc>
+          <w:tcPr>
+            <w:tcW w:w="5045" w:type="dxa"/>
+          </w:tcPr>
+          <w:p>
+            <w:pPr>
+              <w:jc w:val="center"/>
+              <w:rPr>
+                <w:rFonts w:ascii="Times New Roman" w:hAnsi="Times New Roman" w:cs="Times New Roman"/>
+                <w:noProof/>
+                <w:sz w:val="28"/>
+                <w:szCs w:val="28"/>
+                <w:lang w:val="en-ID"/>
+              </w:rPr>
+            </w:pPr>
+            <w:r>
+              <w:rPr>
+                <w:rFonts w:ascii="Times New Roman" w:hAnsi="Times New Roman" w:cs="Times New Roman"/>
+                <w:noProof/>
+                <w:sz w:val="28"/>
+                <w:szCs w:val="28"/>
+                <w:lang w:val="en-ID"/>
+              </w:rPr>
+              <w:t>Mepersiapkan Handsanitizier proyek Pengabdian Masyarakat berbagi masker &amp; Hand Sanitizier</w:t>
+            </w:r>
+          </w:p>
+        </w:tc>
+        <w:tc>
+          <w:tcPr>
+            <w:tcW w:w="1690" w:type="dxa"/>
+          </w:tcPr>
+          <w:p>
+            <w:pPr>
+              <w:jc w:val="center"/>
+              <w:rPr>
+                <w:rFonts w:ascii="Times New Roman" w:hAnsi="Times New Roman" w:cs="Times New Roman"/>
+                <w:noProof/>
+                <w:sz w:val="28"/>
+                <w:szCs w:val="28"/>
+                <w:lang w:val="en-ID"/>
+              </w:rPr>
+            </w:pPr>
+            <w:r>
+              <w:rPr>
+                <w:rFonts w:ascii="Times New Roman" w:hAnsi="Times New Roman" w:cs="Times New Roman"/>
+                <w:noProof/>
+                <w:sz w:val="28"/>
+                <w:szCs w:val="28"/>
+                <w:lang w:val="en-ID"/>
+              </w:rPr>
+              <w:t>YAP</w:t>
+            </w:r>
+          </w:p>
+        </w:tc>
+        <w:tc>
+          <w:tcPr>
+            <w:tcW w:w="1567" w:type="dxa"/>
+          </w:tcPr>
+          <w:p>
+            <w:pPr>
+              <w:jc w:val="center"/>
+              <w:rPr>
+                <w:noProof/>
+                <w:lang w:val="en-SG" w:eastAsia="en-SG"/>
+              </w:rPr>
+            </w:pPr>
+          </w:p>
+        </w:tc>
+      </w:tr>
+      <w:tr>
+        <w:tc>
+          <w:tcPr>
+            <w:tcW w:w="566" w:type="dxa"/>
+          </w:tcPr>
+          <w:p>
+            <w:pPr>
+              <w:jc w:val="center"/>
+              <w:rPr>
+                <w:rFonts w:ascii="Times New Roman" w:hAnsi="Times New Roman" w:cs="Times New Roman"/>
+                <w:noProof/>
+                <w:sz w:val="28"/>
+                <w:szCs w:val="28"/>
+                <w:lang w:val="en-ID"/>
+              </w:rPr>
+            </w:pPr>
+            <w:r>
+              <w:rPr>
+                <w:rFonts w:ascii="Times New Roman" w:hAnsi="Times New Roman" w:cs="Times New Roman"/>
+                <w:noProof/>
+                <w:sz w:val="28"/>
+                <w:szCs w:val="28"/>
+                <w:lang w:val="en-ID"/>
+              </w:rPr>
+              <w:t>24.</w:t>
+            </w:r>
+          </w:p>
+        </w:tc>
+        <w:tc>
+          <w:tcPr>
+            <w:tcW w:w="1103" w:type="dxa"/>
+          </w:tcPr>
+          <w:p>
+            <w:pPr>
+              <w:jc w:val="center"/>
+              <w:rPr>
+                <w:rFonts w:ascii="Times New Roman" w:hAnsi="Times New Roman" w:cs="Times New Roman"/>
+                <w:noProof/>
+                <w:sz w:val="28"/>
+                <w:szCs w:val="28"/>
+                <w:lang w:val="en-ID"/>
+              </w:rPr>
+            </w:pPr>
+            <w:r>
+              <w:rPr>
+                <w:rFonts w:ascii="Times New Roman" w:hAnsi="Times New Roman" w:cs="Times New Roman"/>
+                <w:noProof/>
+                <w:sz w:val="28"/>
+                <w:szCs w:val="28"/>
+                <w:lang w:val="en-ID"/>
+              </w:rPr>
+              <w:t>Kamis</w:t>
+            </w:r>
+          </w:p>
+        </w:tc>
+        <w:tc>
+          <w:tcPr>
+            <w:tcW w:w="2555" w:type="dxa"/>
+          </w:tcPr>
+          <w:p>
+            <w:pPr>
+              <w:jc w:val="center"/>
+              <w:rPr>
+                <w:rFonts w:ascii="Times New Roman" w:hAnsi="Times New Roman" w:cs="Times New Roman"/>
+                <w:noProof/>
+                <w:sz w:val="28"/>
+                <w:szCs w:val="28"/>
+                <w:lang w:val="en-ID"/>
+              </w:rPr>
+            </w:pPr>
+            <w:r>
+              <w:rPr>
+                <w:rFonts w:ascii="Times New Roman" w:hAnsi="Times New Roman" w:cs="Times New Roman"/>
+                <w:noProof/>
+                <w:sz w:val="28"/>
+                <w:szCs w:val="28"/>
+                <w:lang w:val="en-ID"/>
+              </w:rPr>
+              <w:t>7 Oktober 2021</w:t>
+            </w:r>
+          </w:p>
+        </w:tc>
+        <w:tc>
+          <w:tcPr>
+            <w:tcW w:w="1079" w:type="dxa"/>
+          </w:tcPr>
+          <w:p>
+            <w:pPr>
+              <w:jc w:val="center"/>
+              <w:rPr>
+                <w:rFonts w:ascii="Times New Roman" w:hAnsi="Times New Roman" w:cs="Times New Roman"/>
+                <w:noProof/>
+                <w:sz w:val="28"/>
+                <w:szCs w:val="28"/>
+                <w:lang w:val="en-ID"/>
+              </w:rPr>
+            </w:pPr>
+            <w:r>
+              <w:rPr>
+                <w:rFonts w:ascii="Times New Roman" w:hAnsi="Times New Roman" w:cs="Times New Roman"/>
+                <w:noProof/>
+                <w:sz w:val="28"/>
+                <w:szCs w:val="28"/>
+                <w:lang w:val="en-ID"/>
+              </w:rPr>
+              <w:t>09.00</w:t>
+            </w:r>
+          </w:p>
+        </w:tc>
+        <w:tc>
+          <w:tcPr>
+            <w:tcW w:w="1305" w:type="dxa"/>
+          </w:tcPr>
+          <w:p>
+            <w:pPr>
+              <w:jc w:val="center"/>
+              <w:rPr>
+                <w:rFonts w:ascii="Times New Roman" w:hAnsi="Times New Roman" w:cs="Times New Roman"/>
+                <w:noProof/>
+                <w:sz w:val="28"/>
+                <w:szCs w:val="28"/>
+                <w:lang w:val="en-ID"/>
+              </w:rPr>
+            </w:pPr>
+            <w:r>
+              <w:rPr>
+                <w:rFonts w:ascii="Times New Roman" w:hAnsi="Times New Roman" w:cs="Times New Roman"/>
+                <w:noProof/>
+                <w:sz w:val="28"/>
+                <w:szCs w:val="28"/>
+                <w:lang w:val="en-ID"/>
+              </w:rPr>
+              <w:t>11.00</w:t>
+            </w:r>
+          </w:p>
+        </w:tc>
+        <w:tc>
+          <w:tcPr>
+            <w:tcW w:w="2251" w:type="dxa"/>
+          </w:tcPr>
+          <w:p>
+            <w:pPr>
+              <w:jc w:val="center"/>
+              <w:rPr>
+                <w:rFonts w:ascii="Times New Roman" w:hAnsi="Times New Roman" w:cs="Times New Roman"/>
+                <w:noProof/>
+                <w:sz w:val="28"/>
+                <w:szCs w:val="28"/>
+                <w:lang w:val="en-ID"/>
+              </w:rPr>
+            </w:pPr>
+            <w:r>
+              <w:rPr>
+                <w:rFonts w:ascii="Times New Roman" w:hAnsi="Times New Roman" w:cs="Times New Roman"/>
+                <w:noProof/>
+                <w:sz w:val="28"/>
+                <w:szCs w:val="28"/>
+                <w:lang w:val="en-ID"/>
+              </w:rPr>
+              <w:t>2</w:t>
+            </w:r>
+          </w:p>
+        </w:tc>
+        <w:tc>
+          <w:tcPr>
+            <w:tcW w:w="1972" w:type="dxa"/>
+          </w:tcPr>
+          <w:p>
+            <w:pPr>
+              <w:jc w:val="center"/>
+              <w:rPr>
+                <w:rFonts w:ascii="Times New Roman" w:hAnsi="Times New Roman" w:cs="Times New Roman"/>
+                <w:noProof/>
+                <w:sz w:val="28"/>
+                <w:szCs w:val="28"/>
+                <w:lang w:val="en-ID"/>
+              </w:rPr>
+            </w:pPr>
+            <w:r>
+              <w:rPr>
+                <w:rFonts w:ascii="Times New Roman" w:hAnsi="Times New Roman" w:cs="Times New Roman"/>
+                <w:noProof/>
+                <w:sz w:val="28"/>
+                <w:szCs w:val="28"/>
+                <w:lang w:val="en-ID"/>
+              </w:rPr>
+              <w:t>16</w:t>
+            </w:r>
+          </w:p>
+        </w:tc>
+        <w:tc>
+          <w:tcPr>
+            <w:tcW w:w="1546" w:type="dxa"/>
+          </w:tcPr>
+          <w:p>
+            <w:pPr>
+              <w:jc w:val="center"/>
+              <w:rPr>
+                <w:rFonts w:ascii="Times New Roman" w:hAnsi="Times New Roman" w:cs="Times New Roman"/>
+                <w:noProof/>
+                <w:sz w:val="28"/>
+                <w:szCs w:val="28"/>
+                <w:lang w:val="en-ID"/>
+              </w:rPr>
+            </w:pPr>
+            <w:r>
+              <w:rPr>
+                <w:rFonts w:ascii="Times New Roman" w:hAnsi="Times New Roman" w:cs="Times New Roman"/>
+                <w:noProof/>
+                <w:sz w:val="28"/>
+                <w:szCs w:val="28"/>
+                <w:lang w:val="en-ID"/>
+              </w:rPr>
+              <w:t>14</w:t>
+            </w:r>
+          </w:p>
+        </w:tc>
+        <w:tc>
+          <w:tcPr>
+            <w:tcW w:w="1137" w:type="dxa"/>
+          </w:tcPr>
+          <w:p>
+            <w:pPr>
+              <w:jc w:val="center"/>
+              <w:rPr>
+                <w:rFonts w:ascii="Times New Roman" w:hAnsi="Times New Roman" w:cs="Times New Roman"/>
+                <w:noProof/>
+                <w:sz w:val="28"/>
+                <w:szCs w:val="28"/>
+                <w:lang w:val="en-ID"/>
+              </w:rPr>
+            </w:pPr>
+            <w:r>
+              <w:rPr>
+                <w:rFonts w:ascii="Times New Roman" w:hAnsi="Times New Roman" w:cs="Times New Roman"/>
+                <w:noProof/>
+                <w:sz w:val="28"/>
+                <w:szCs w:val="28"/>
+                <w:lang w:val="en-ID"/>
+              </w:rPr>
+              <w:t>TSA</w:t>
+            </w:r>
+          </w:p>
+        </w:tc>
+        <w:tc>
+          <w:tcPr>
+            <w:tcW w:w="5045" w:type="dxa"/>
+          </w:tcPr>
+          <w:p>
+            <w:pPr>
+              <w:jc w:val="center"/>
+              <w:rPr>
+                <w:rFonts w:ascii="Times New Roman" w:hAnsi="Times New Roman" w:cs="Times New Roman"/>
+                <w:noProof/>
+                <w:sz w:val="28"/>
+                <w:szCs w:val="28"/>
+                <w:lang w:val="en-ID"/>
+              </w:rPr>
+            </w:pPr>
+            <w:r>
+              <w:rPr>
+                <w:rFonts w:ascii="Times New Roman" w:hAnsi="Times New Roman" w:cs="Times New Roman"/>
+                <w:noProof/>
+                <w:sz w:val="28"/>
+                <w:szCs w:val="28"/>
+                <w:lang w:val="en-ID"/>
+              </w:rPr>
+              <w:t>Membuat surat izin polisi proyek Pengabdian Masyarakat berbagi masker &amp; Hand Sanitizier</w:t>
+            </w:r>
+          </w:p>
+        </w:tc>
+        <w:tc>
+          <w:tcPr>
+            <w:tcW w:w="1690" w:type="dxa"/>
+          </w:tcPr>
+          <w:p>
+            <w:pPr>
+              <w:jc w:val="center"/>
+              <w:rPr>
+                <w:rFonts w:ascii="Times New Roman" w:hAnsi="Times New Roman" w:cs="Times New Roman"/>
+                <w:noProof/>
+                <w:sz w:val="28"/>
+                <w:szCs w:val="28"/>
+                <w:lang w:val="en-ID"/>
+              </w:rPr>
+            </w:pPr>
+            <w:r>
+              <w:rPr>
+                <w:rFonts w:ascii="Times New Roman" w:hAnsi="Times New Roman" w:cs="Times New Roman"/>
+                <w:noProof/>
+                <w:sz w:val="28"/>
+                <w:szCs w:val="28"/>
+                <w:lang w:val="en-ID"/>
+              </w:rPr>
+              <w:t>YAP</w:t>
+            </w:r>
+          </w:p>
+        </w:tc>
+        <w:tc>
+          <w:tcPr>
+            <w:tcW w:w="1567" w:type="dxa"/>
+          </w:tcPr>
+          <w:p>
+            <w:pPr>
+              <w:jc w:val="center"/>
+              <w:rPr>
+                <w:noProof/>
+                <w:lang w:val="en-SG" w:eastAsia="en-SG"/>
+              </w:rPr>
+            </w:pPr>
+          </w:p>
+        </w:tc>
+      </w:tr>
+      <w:tr>
+        <w:tc>
+          <w:tcPr>
+            <w:tcW w:w="566" w:type="dxa"/>
+          </w:tcPr>
+          <w:p>
+            <w:pPr>
+              <w:jc w:val="center"/>
+              <w:rPr>
+                <w:rFonts w:ascii="Times New Roman" w:hAnsi="Times New Roman" w:cs="Times New Roman"/>
+                <w:noProof/>
+                <w:sz w:val="28"/>
+                <w:szCs w:val="28"/>
+                <w:lang w:val="en-ID"/>
+              </w:rPr>
+            </w:pPr>
+            <w:r>
+              <w:rPr>
+                <w:rFonts w:ascii="Times New Roman" w:hAnsi="Times New Roman" w:cs="Times New Roman"/>
+                <w:noProof/>
+                <w:sz w:val="28"/>
+                <w:szCs w:val="28"/>
+                <w:lang w:val="en-ID"/>
+              </w:rPr>
+              <w:t>25.</w:t>
+            </w:r>
+          </w:p>
+        </w:tc>
+        <w:tc>
+          <w:tcPr>
+            <w:tcW w:w="1103" w:type="dxa"/>
+          </w:tcPr>
+          <w:p>
+            <w:pPr>
+              <w:jc w:val="center"/>
+              <w:rPr>
+                <w:rFonts w:ascii="Times New Roman" w:hAnsi="Times New Roman" w:cs="Times New Roman"/>
+                <w:noProof/>
+                <w:sz w:val="28"/>
+                <w:szCs w:val="28"/>
+                <w:lang w:val="en-ID"/>
+              </w:rPr>
+            </w:pPr>
+            <w:r>
+              <w:rPr>
+                <w:rFonts w:ascii="Times New Roman" w:hAnsi="Times New Roman" w:cs="Times New Roman"/>
+                <w:noProof/>
+                <w:sz w:val="28"/>
+                <w:szCs w:val="28"/>
+                <w:lang w:val="en-ID"/>
+              </w:rPr>
+              <w:t>Jumat</w:t>
+            </w:r>
+          </w:p>
+        </w:tc>
+        <w:tc>
+          <w:tcPr>
+            <w:tcW w:w="2555" w:type="dxa"/>
+          </w:tcPr>
+          <w:p>
+            <w:pPr>
+              <w:jc w:val="center"/>
+              <w:rPr>
+                <w:rFonts w:ascii="Times New Roman" w:hAnsi="Times New Roman" w:cs="Times New Roman"/>
+                <w:noProof/>
+                <w:sz w:val="28"/>
+                <w:szCs w:val="28"/>
+                <w:lang w:val="en-ID"/>
+              </w:rPr>
+            </w:pPr>
+            <w:r>
+              <w:rPr>
+                <w:rFonts w:ascii="Times New Roman" w:hAnsi="Times New Roman" w:cs="Times New Roman"/>
+                <w:noProof/>
+                <w:sz w:val="28"/>
+                <w:szCs w:val="28"/>
+                <w:lang w:val="en-ID"/>
+              </w:rPr>
+              <w:t>8 Oktober 2021</w:t>
+            </w:r>
+          </w:p>
+        </w:tc>
+        <w:tc>
+          <w:tcPr>
+            <w:tcW w:w="1079" w:type="dxa"/>
+          </w:tcPr>
+          <w:p>
+            <w:pPr>
+              <w:jc w:val="center"/>
+              <w:rPr>
+                <w:rFonts w:ascii="Times New Roman" w:hAnsi="Times New Roman" w:cs="Times New Roman"/>
+                <w:noProof/>
+                <w:sz w:val="28"/>
+                <w:szCs w:val="28"/>
+                <w:lang w:val="en-ID"/>
+              </w:rPr>
+            </w:pPr>
+            <w:r>
+              <w:rPr>
+                <w:rFonts w:ascii="Times New Roman" w:hAnsi="Times New Roman" w:cs="Times New Roman"/>
+                <w:noProof/>
+                <w:sz w:val="28"/>
+                <w:szCs w:val="28"/>
+                <w:lang w:val="en-ID"/>
+              </w:rPr>
+              <w:t>09.00</w:t>
+            </w:r>
+          </w:p>
+        </w:tc>
+        <w:tc>
+          <w:tcPr>
+            <w:tcW w:w="1305" w:type="dxa"/>
+          </w:tcPr>
+          <w:p>
+            <w:pPr>
+              <w:jc w:val="center"/>
+              <w:rPr>
+                <w:rFonts w:ascii="Times New Roman" w:hAnsi="Times New Roman" w:cs="Times New Roman"/>
+                <w:noProof/>
+                <w:sz w:val="28"/>
+                <w:szCs w:val="28"/>
+                <w:lang w:val="en-ID"/>
+              </w:rPr>
+            </w:pPr>
+            <w:r>
+              <w:rPr>
+                <w:rFonts w:ascii="Times New Roman" w:hAnsi="Times New Roman" w:cs="Times New Roman"/>
+                <w:noProof/>
+                <w:sz w:val="28"/>
+                <w:szCs w:val="28"/>
+                <w:lang w:val="en-ID"/>
+              </w:rPr>
+              <w:t>11.00</w:t>
+            </w:r>
+          </w:p>
+        </w:tc>
+        <w:tc>
+          <w:tcPr>
+            <w:tcW w:w="2251" w:type="dxa"/>
+          </w:tcPr>
+          <w:p>
+            <w:pPr>
+              <w:jc w:val="center"/>
+              <w:rPr>
+                <w:rFonts w:ascii="Times New Roman" w:hAnsi="Times New Roman" w:cs="Times New Roman"/>
+                <w:noProof/>
+                <w:sz w:val="28"/>
+                <w:szCs w:val="28"/>
+                <w:lang w:val="en-ID"/>
+              </w:rPr>
+            </w:pPr>
+            <w:r>
+              <w:rPr>
+                <w:rFonts w:ascii="Times New Roman" w:hAnsi="Times New Roman" w:cs="Times New Roman"/>
+                <w:noProof/>
+                <w:sz w:val="28"/>
+                <w:szCs w:val="28"/>
+                <w:lang w:val="en-ID"/>
+              </w:rPr>
+              <w:t>2</w:t>
+            </w:r>
+          </w:p>
+        </w:tc>
+        <w:tc>
+          <w:tcPr>
+            <w:tcW w:w="1972" w:type="dxa"/>
+          </w:tcPr>
+          <w:p>
+            <w:pPr>
+              <w:jc w:val="center"/>
+              <w:rPr>
+                <w:rFonts w:ascii="Times New Roman" w:hAnsi="Times New Roman" w:cs="Times New Roman"/>
+                <w:noProof/>
+                <w:sz w:val="28"/>
+                <w:szCs w:val="28"/>
+                <w:lang w:val="en-ID"/>
+              </w:rPr>
+            </w:pPr>
+            <w:r>
+              <w:rPr>
+                <w:rFonts w:ascii="Times New Roman" w:hAnsi="Times New Roman" w:cs="Times New Roman"/>
+                <w:noProof/>
+                <w:sz w:val="28"/>
+                <w:szCs w:val="28"/>
+                <w:lang w:val="en-ID"/>
+              </w:rPr>
+              <w:t>14</w:t>
+            </w:r>
+          </w:p>
+        </w:tc>
+        <w:tc>
+          <w:tcPr>
+            <w:tcW w:w="1546" w:type="dxa"/>
+          </w:tcPr>
+          <w:p>
+            <w:pPr>
+              <w:jc w:val="center"/>
+              <w:rPr>
+                <w:rFonts w:ascii="Times New Roman" w:hAnsi="Times New Roman" w:cs="Times New Roman"/>
+                <w:noProof/>
+                <w:sz w:val="28"/>
+                <w:szCs w:val="28"/>
+                <w:lang w:val="en-ID"/>
+              </w:rPr>
+            </w:pPr>
+            <w:r>
+              <w:rPr>
+                <w:rFonts w:ascii="Times New Roman" w:hAnsi="Times New Roman" w:cs="Times New Roman"/>
+                <w:noProof/>
+                <w:sz w:val="28"/>
+                <w:szCs w:val="28"/>
+                <w:lang w:val="en-ID"/>
+              </w:rPr>
+              <w:t>12</w:t>
+            </w:r>
+          </w:p>
+        </w:tc>
+        <w:tc>
+          <w:tcPr>
+            <w:tcW w:w="1137" w:type="dxa"/>
+          </w:tcPr>
+          <w:p>
+            <w:pPr>
+              <w:jc w:val="center"/>
+              <w:rPr>
+                <w:rFonts w:ascii="Times New Roman" w:hAnsi="Times New Roman" w:cs="Times New Roman"/>
+                <w:noProof/>
+                <w:sz w:val="28"/>
+                <w:szCs w:val="28"/>
+                <w:lang w:val="en-ID"/>
+              </w:rPr>
+            </w:pPr>
+            <w:r>
+              <w:rPr>
+                <w:rFonts w:ascii="Times New Roman" w:hAnsi="Times New Roman" w:cs="Times New Roman"/>
+                <w:noProof/>
+                <w:sz w:val="28"/>
+                <w:szCs w:val="28"/>
+                <w:lang w:val="en-ID"/>
+              </w:rPr>
+              <w:t>TSA</w:t>
+            </w:r>
+          </w:p>
+        </w:tc>
+        <w:tc>
+          <w:tcPr>
+            <w:tcW w:w="5045" w:type="dxa"/>
+          </w:tcPr>
+          <w:p>
+            <w:pPr>
+              <w:jc w:val="center"/>
+              <w:rPr>
+                <w:rFonts w:ascii="Times New Roman" w:hAnsi="Times New Roman" w:cs="Times New Roman"/>
+                <w:noProof/>
+                <w:sz w:val="28"/>
+                <w:szCs w:val="28"/>
+                <w:lang w:val="en-ID"/>
+              </w:rPr>
+            </w:pPr>
+            <w:r>
+              <w:rPr>
+                <w:rFonts w:ascii="Times New Roman" w:hAnsi="Times New Roman" w:cs="Times New Roman"/>
+                <w:noProof/>
+                <w:sz w:val="28"/>
+                <w:szCs w:val="28"/>
+                <w:lang w:val="en-ID"/>
+              </w:rPr>
+              <w:t>Membuat surat izin polisi proyek Pengabdian Masyarakat berbagi masker &amp; Hand Sanitizier</w:t>
+            </w:r>
+          </w:p>
+        </w:tc>
+        <w:tc>
+          <w:tcPr>
+            <w:tcW w:w="1690" w:type="dxa"/>
+          </w:tcPr>
+          <w:p>
+            <w:pPr>
+              <w:jc w:val="center"/>
+              <w:rPr>
+                <w:rFonts w:ascii="Times New Roman" w:hAnsi="Times New Roman" w:cs="Times New Roman"/>
+                <w:noProof/>
+                <w:sz w:val="28"/>
+                <w:szCs w:val="28"/>
+                <w:lang w:val="en-ID"/>
+              </w:rPr>
+            </w:pPr>
+            <w:r>
+              <w:rPr>
+                <w:rFonts w:ascii="Times New Roman" w:hAnsi="Times New Roman" w:cs="Times New Roman"/>
+                <w:noProof/>
+                <w:sz w:val="28"/>
+                <w:szCs w:val="28"/>
+                <w:lang w:val="en-ID"/>
+              </w:rPr>
+              <w:t>YAP</w:t>
+            </w:r>
+          </w:p>
+        </w:tc>
+        <w:tc>
+          <w:tcPr>
+            <w:tcW w:w="1567" w:type="dxa"/>
+          </w:tcPr>
+          <w:p>
+            <w:pPr>
+              <w:jc w:val="center"/>
+              <w:rPr>
+                <w:noProof/>
+                <w:lang w:val="en-SG" w:eastAsia="en-SG"/>
+              </w:rPr>
+            </w:pPr>
+          </w:p>
+        </w:tc>
+      </w:tr>
+      <w:tr>
+        <w:tc>
+          <w:tcPr>
+            <w:tcW w:w="566" w:type="dxa"/>
+          </w:tcPr>
+          <w:p>
+            <w:pPr>
+              <w:jc w:val="center"/>
+              <w:rPr>
+                <w:rFonts w:ascii="Times New Roman" w:hAnsi="Times New Roman" w:cs="Times New Roman"/>
+                <w:noProof/>
+                <w:sz w:val="28"/>
+                <w:szCs w:val="28"/>
+                <w:lang w:val="en-ID"/>
+              </w:rPr>
+            </w:pPr>
+          </w:p>
+          <w:p>
+            <w:pPr>
+              <w:jc w:val="center"/>
+              <w:rPr>
+                <w:rFonts w:ascii="Times New Roman" w:hAnsi="Times New Roman" w:cs="Times New Roman"/>
+                <w:noProof/>
+                <w:sz w:val="28"/>
+                <w:szCs w:val="28"/>
+                <w:lang w:val="en-ID"/>
+              </w:rPr>
+            </w:pPr>
+            <w:r>
+              <w:rPr>
+                <w:rFonts w:ascii="Times New Roman" w:hAnsi="Times New Roman" w:cs="Times New Roman"/>
+                <w:noProof/>
+                <w:sz w:val="28"/>
+                <w:szCs w:val="28"/>
+                <w:lang w:val="en-ID"/>
+              </w:rPr>
+              <w:lastRenderedPageBreak/>
+              <w:t>26</w:t>
+            </w:r>
+          </w:p>
+        </w:tc>
+        <w:tc>
+          <w:tcPr>
+            <w:tcW w:w="1103" w:type="dxa"/>
+          </w:tcPr>
+          <w:p>
+            <w:pPr>
+              <w:jc w:val="center"/>
+              <w:rPr>
+                <w:rFonts w:ascii="Times New Roman" w:hAnsi="Times New Roman" w:cs="Times New Roman"/>
+                <w:noProof/>
+                <w:sz w:val="28"/>
+                <w:szCs w:val="28"/>
+                <w:lang w:val="en-ID"/>
+              </w:rPr>
+            </w:pPr>
+          </w:p>
+          <w:p>
+            <w:pPr>
+              <w:jc w:val="center"/>
+              <w:rPr>
+                <w:rFonts w:ascii="Times New Roman" w:hAnsi="Times New Roman" w:cs="Times New Roman"/>
+                <w:noProof/>
+                <w:sz w:val="28"/>
+                <w:szCs w:val="28"/>
+                <w:lang w:val="en-ID"/>
+              </w:rPr>
+            </w:pPr>
+            <w:r>
+              <w:rPr>
+                <w:rFonts w:ascii="Times New Roman" w:hAnsi="Times New Roman" w:cs="Times New Roman"/>
+                <w:noProof/>
+                <w:sz w:val="28"/>
+                <w:szCs w:val="28"/>
+                <w:lang w:val="en-ID"/>
+              </w:rPr>
+              <w:lastRenderedPageBreak/>
+              <w:t>Sabtu</w:t>
+            </w:r>
+          </w:p>
+        </w:tc>
+        <w:tc>
+          <w:tcPr>
+            <w:tcW w:w="2555" w:type="dxa"/>
+          </w:tcPr>
+          <w:p>
+            <w:pPr>
+              <w:jc w:val="center"/>
+              <w:rPr>
+                <w:rFonts w:ascii="Times New Roman" w:hAnsi="Times New Roman" w:cs="Times New Roman"/>
+                <w:noProof/>
+                <w:sz w:val="28"/>
+                <w:szCs w:val="28"/>
+                <w:lang w:val="en-ID"/>
+              </w:rPr>
+            </w:pPr>
+          </w:p>
+          <w:p>
+            <w:pPr>
+              <w:jc w:val="center"/>
+              <w:rPr>
+                <w:rFonts w:ascii="Times New Roman" w:hAnsi="Times New Roman" w:cs="Times New Roman"/>
+                <w:noProof/>
+                <w:sz w:val="28"/>
+                <w:szCs w:val="28"/>
+                <w:lang w:val="en-ID"/>
+              </w:rPr>
+            </w:pPr>
+            <w:r>
+              <w:rPr>
+                <w:rFonts w:ascii="Times New Roman" w:hAnsi="Times New Roman" w:cs="Times New Roman"/>
+                <w:noProof/>
+                <w:sz w:val="28"/>
+                <w:szCs w:val="28"/>
+                <w:lang w:val="en-ID"/>
+              </w:rPr>
+              <w:lastRenderedPageBreak/>
+              <w:t>23 Oktober 2021</w:t>
+            </w:r>
+          </w:p>
+        </w:tc>
+        <w:tc>
+          <w:tcPr>
+            <w:tcW w:w="1079" w:type="dxa"/>
+          </w:tcPr>
+          <w:p>
+            <w:pPr>
+              <w:jc w:val="center"/>
+              <w:rPr>
+                <w:rFonts w:ascii="Times New Roman" w:hAnsi="Times New Roman" w:cs="Times New Roman"/>
+                <w:noProof/>
+                <w:sz w:val="28"/>
+                <w:szCs w:val="28"/>
+                <w:lang w:val="en-ID"/>
+              </w:rPr>
+            </w:pPr>
+          </w:p>
+          <w:p>
+            <w:pPr>
+              <w:jc w:val="center"/>
+              <w:rPr>
+                <w:rFonts w:ascii="Times New Roman" w:hAnsi="Times New Roman" w:cs="Times New Roman"/>
+                <w:noProof/>
+                <w:sz w:val="28"/>
+                <w:szCs w:val="28"/>
+                <w:lang w:val="en-ID"/>
+              </w:rPr>
+            </w:pPr>
+            <w:r>
+              <w:rPr>
+                <w:rFonts w:ascii="Times New Roman" w:hAnsi="Times New Roman" w:cs="Times New Roman"/>
+                <w:noProof/>
+                <w:sz w:val="28"/>
+                <w:szCs w:val="28"/>
+                <w:lang w:val="en-ID"/>
+              </w:rPr>
+              <w:lastRenderedPageBreak/>
+              <w:t>09.00</w:t>
+            </w:r>
+          </w:p>
+        </w:tc>
+        <w:tc>
+          <w:tcPr>
+            <w:tcW w:w="1305" w:type="dxa"/>
+          </w:tcPr>
+          <w:p>
+            <w:pPr>
+              <w:jc w:val="center"/>
+              <w:rPr>
+                <w:rFonts w:ascii="Times New Roman" w:hAnsi="Times New Roman" w:cs="Times New Roman"/>
+                <w:noProof/>
+                <w:sz w:val="28"/>
+                <w:szCs w:val="28"/>
+                <w:lang w:val="en-ID"/>
+              </w:rPr>
+            </w:pPr>
+          </w:p>
+          <w:p>
+            <w:pPr>
+              <w:jc w:val="center"/>
+              <w:rPr>
+                <w:rFonts w:ascii="Times New Roman" w:hAnsi="Times New Roman" w:cs="Times New Roman"/>
+                <w:noProof/>
+                <w:sz w:val="28"/>
+                <w:szCs w:val="28"/>
+                <w:lang w:val="en-ID"/>
+              </w:rPr>
+            </w:pPr>
+            <w:r>
+              <w:rPr>
+                <w:rFonts w:ascii="Times New Roman" w:hAnsi="Times New Roman" w:cs="Times New Roman"/>
+                <w:noProof/>
+                <w:sz w:val="28"/>
+                <w:szCs w:val="28"/>
+                <w:lang w:val="en-ID"/>
+              </w:rPr>
+              <w:lastRenderedPageBreak/>
+              <w:t>1</w:t>
+            </w:r>
+            <w:r>
+              <w:rPr>
+                <w:rFonts w:ascii="Times New Roman" w:hAnsi="Times New Roman" w:cs="Times New Roman"/>
+                <w:noProof/>
+                <w:sz w:val="28"/>
+                <w:szCs w:val="28"/>
+                <w:lang w:val="en-ID"/>
+              </w:rPr>
+              <w:t>4</w:t>
+            </w:r>
+            <w:r>
+              <w:rPr>
+                <w:rFonts w:ascii="Times New Roman" w:hAnsi="Times New Roman" w:cs="Times New Roman"/>
+                <w:noProof/>
+                <w:sz w:val="28"/>
+                <w:szCs w:val="28"/>
+                <w:lang w:val="en-ID"/>
+              </w:rPr>
+              <w:t>.00</w:t>
+            </w:r>
+          </w:p>
+        </w:tc>
+        <w:tc>
+          <w:tcPr>
+            <w:tcW w:w="2251" w:type="dxa"/>
+          </w:tcPr>
+          <w:p>
+            <w:pPr>
+              <w:jc w:val="center"/>
+              <w:rPr>
+                <w:rFonts w:ascii="Times New Roman" w:hAnsi="Times New Roman" w:cs="Times New Roman"/>
+                <w:noProof/>
+                <w:sz w:val="28"/>
+                <w:szCs w:val="28"/>
+                <w:lang w:val="en-ID"/>
+              </w:rPr>
+            </w:pPr>
+          </w:p>
+          <w:p>
+            <w:pPr>
+              <w:jc w:val="center"/>
+              <w:rPr>
+                <w:rFonts w:ascii="Times New Roman" w:hAnsi="Times New Roman" w:cs="Times New Roman"/>
+                <w:noProof/>
+                <w:sz w:val="28"/>
+                <w:szCs w:val="28"/>
+                <w:lang w:val="en-ID"/>
+              </w:rPr>
+            </w:pPr>
+            <w:r>
+              <w:rPr>
+                <w:rFonts w:ascii="Times New Roman" w:hAnsi="Times New Roman" w:cs="Times New Roman"/>
+                <w:noProof/>
+                <w:sz w:val="28"/>
+                <w:szCs w:val="28"/>
+                <w:lang w:val="en-ID"/>
+              </w:rPr>
+              <w:lastRenderedPageBreak/>
+              <w:t>5</w:t>
+            </w:r>
+          </w:p>
+        </w:tc>
+        <w:tc>
+          <w:tcPr>
+            <w:tcW w:w="1972" w:type="dxa"/>
+          </w:tcPr>
+          <w:p>
+            <w:pPr>
+              <w:jc w:val="center"/>
+              <w:rPr>
+                <w:rFonts w:ascii="Times New Roman" w:hAnsi="Times New Roman" w:cs="Times New Roman"/>
+                <w:noProof/>
+                <w:sz w:val="28"/>
+                <w:szCs w:val="28"/>
+                <w:lang w:val="en-ID"/>
+              </w:rPr>
+            </w:pPr>
+          </w:p>
+          <w:p>
+            <w:pPr>
+              <w:jc w:val="center"/>
+              <w:rPr>
+                <w:rFonts w:ascii="Times New Roman" w:hAnsi="Times New Roman" w:cs="Times New Roman"/>
+                <w:noProof/>
+                <w:sz w:val="28"/>
+                <w:szCs w:val="28"/>
+                <w:lang w:val="en-ID"/>
+              </w:rPr>
+            </w:pPr>
+            <w:r>
+              <w:rPr>
+                <w:rFonts w:ascii="Times New Roman" w:hAnsi="Times New Roman" w:cs="Times New Roman"/>
+                <w:noProof/>
+                <w:sz w:val="28"/>
+                <w:szCs w:val="28"/>
+                <w:lang w:val="en-ID"/>
+              </w:rPr>
+              <w:lastRenderedPageBreak/>
+              <w:t>12</w:t>
+            </w:r>
+          </w:p>
+        </w:tc>
+        <w:tc>
+          <w:tcPr>
+            <w:tcW w:w="1546" w:type="dxa"/>
+          </w:tcPr>
+          <w:p>
+            <w:pPr>
+              <w:jc w:val="center"/>
+              <w:rPr>
+                <w:rFonts w:ascii="Times New Roman" w:hAnsi="Times New Roman" w:cs="Times New Roman"/>
+                <w:noProof/>
+                <w:sz w:val="28"/>
+                <w:szCs w:val="28"/>
+                <w:lang w:val="en-ID"/>
+              </w:rPr>
+            </w:pPr>
+          </w:p>
+          <w:p>
+            <w:pPr>
+              <w:jc w:val="center"/>
+              <w:rPr>
+                <w:rFonts w:ascii="Times New Roman" w:hAnsi="Times New Roman" w:cs="Times New Roman"/>
+                <w:noProof/>
+                <w:sz w:val="28"/>
+                <w:szCs w:val="28"/>
+                <w:lang w:val="en-ID"/>
+              </w:rPr>
+            </w:pPr>
+            <w:r>
+              <w:rPr>
+                <w:rFonts w:ascii="Times New Roman" w:hAnsi="Times New Roman" w:cs="Times New Roman"/>
+                <w:noProof/>
+                <w:sz w:val="28"/>
+                <w:szCs w:val="28"/>
+                <w:lang w:val="en-ID"/>
+              </w:rPr>
+              <w:lastRenderedPageBreak/>
+              <w:t>7</w:t>
+            </w:r>
+          </w:p>
+        </w:tc>
+        <w:tc>
+          <w:tcPr>
+            <w:tcW w:w="1137" w:type="dxa"/>
+          </w:tcPr>
+          <w:p>
+            <w:pPr>
+              <w:jc w:val="center"/>
+              <w:rPr>
+                <w:rFonts w:ascii="Times New Roman" w:hAnsi="Times New Roman" w:cs="Times New Roman"/>
+                <w:noProof/>
+                <w:sz w:val="28"/>
+                <w:szCs w:val="28"/>
+                <w:lang w:val="en-ID"/>
+              </w:rPr>
+            </w:pPr>
+          </w:p>
+          <w:p>
+            <w:pPr>
+              <w:jc w:val="center"/>
+              <w:rPr>
+                <w:rFonts w:ascii="Times New Roman" w:hAnsi="Times New Roman" w:cs="Times New Roman"/>
+                <w:noProof/>
+                <w:sz w:val="28"/>
+                <w:szCs w:val="28"/>
+                <w:lang w:val="en-ID"/>
+              </w:rPr>
+            </w:pPr>
+            <w:r>
+              <w:rPr>
+                <w:rFonts w:ascii="Times New Roman" w:hAnsi="Times New Roman" w:cs="Times New Roman"/>
+                <w:noProof/>
+                <w:sz w:val="28"/>
+                <w:szCs w:val="28"/>
+                <w:lang w:val="en-ID"/>
+              </w:rPr>
+              <w:lastRenderedPageBreak/>
+              <w:t>TSA</w:t>
+            </w:r>
+          </w:p>
+        </w:tc>
+        <w:tc>
+          <w:tcPr>
+            <w:tcW w:w="5045" w:type="dxa"/>
+          </w:tcPr>
+          <w:p>
+            <w:pPr>
+              <w:jc w:val="center"/>
+              <w:rPr>
+                <w:rFonts w:ascii="Times New Roman" w:hAnsi="Times New Roman" w:cs="Times New Roman"/>
+                <w:noProof/>
+                <w:sz w:val="28"/>
+                <w:szCs w:val="28"/>
+                <w:lang w:val="en-ID"/>
+              </w:rPr>
+            </w:pPr>
+          </w:p>
+          <w:p>
+            <w:pPr>
+              <w:jc w:val="center"/>
+              <w:rPr>
+                <w:rFonts w:ascii="Times New Roman" w:hAnsi="Times New Roman" w:cs="Times New Roman"/>
+                <w:noProof/>
+                <w:sz w:val="28"/>
+                <w:szCs w:val="28"/>
+                <w:lang w:val="en-ID"/>
+              </w:rPr>
+            </w:pPr>
+            <w:r>
+              <w:rPr>
+                <w:rFonts w:ascii="Times New Roman" w:hAnsi="Times New Roman" w:cs="Times New Roman"/>
+                <w:noProof/>
+                <w:sz w:val="28"/>
+                <w:szCs w:val="28"/>
+                <w:lang w:val="en-ID"/>
+              </w:rPr>
+              <w:lastRenderedPageBreak/>
+              <w:t>Pembagian proyek Pengabdian Masyarakat berbagi masker &amp; Hand Sanitizier</w:t>
+            </w:r>
+          </w:p>
+        </w:tc>
+        <w:tc>
+          <w:tcPr>
+            <w:tcW w:w="1690" w:type="dxa"/>
+          </w:tcPr>
+          <w:p>
+            <w:pPr>
+              <w:jc w:val="center"/>
+              <w:rPr>
+                <w:rFonts w:ascii="Times New Roman" w:hAnsi="Times New Roman" w:cs="Times New Roman"/>
+                <w:noProof/>
+                <w:sz w:val="28"/>
+                <w:szCs w:val="28"/>
+                <w:lang w:val="en-ID"/>
+              </w:rPr>
+            </w:pPr>
+          </w:p>
+          <w:p>
+            <w:pPr>
+              <w:jc w:val="center"/>
+              <w:rPr>
+                <w:rFonts w:ascii="Times New Roman" w:hAnsi="Times New Roman" w:cs="Times New Roman"/>
+                <w:noProof/>
+                <w:sz w:val="28"/>
+                <w:szCs w:val="28"/>
+                <w:lang w:val="en-ID"/>
+              </w:rPr>
+            </w:pPr>
+            <w:r>
+              <w:rPr>
+                <w:rFonts w:ascii="Times New Roman" w:hAnsi="Times New Roman" w:cs="Times New Roman"/>
+                <w:noProof/>
+                <w:sz w:val="28"/>
+                <w:szCs w:val="28"/>
+                <w:lang w:val="en-ID"/>
+              </w:rPr>
+              <w:lastRenderedPageBreak/>
+              <w:t>YAP</w:t>
+            </w:r>
+          </w:p>
+        </w:tc>
+        <w:tc>
+          <w:tcPr>
+            <w:tcW w:w="1567" w:type="dxa"/>
+          </w:tcPr>
+          <w:p>
+            <w:pPr>
+              <w:jc w:val="center"/>
+              <w:rPr>
+                <w:noProof/>
+                <w:lang w:val="en-SG" w:eastAsia="en-SG"/>
+              </w:rPr>
+            </w:pPr>
           </w:p>
         </w:tc>
       </w:tr>
@@ -7174,7 +10839,7 @@
     <w:lsdException w:name="Table Web 2" w:semiHidden="1" w:unhideWhenUsed="1"/>
     <w:lsdException w:name="Table Web 3" w:semiHidden="1" w:unhideWhenUsed="1"/>
     <w:lsdException w:name="Balloon Text" w:semiHidden="1" w:unhideWhenUsed="1"/>
-    <w:lsdException w:name="Table Grid" w:semiHidden="1" w:uiPriority="59" w:unhideWhenUsed="1"/>
+    <w:lsdException w:name="Table Grid" w:uiPriority="59"/>
     <w:lsdException w:name="Table Theme" w:semiHidden="1" w:unhideWhenUsed="1"/>
     <w:lsdException w:name="Placeholder Text" w:semiHidden="1"/>
     <w:lsdException w:name="No Spacing" w:uiPriority="1" w:qFormat="1"/>

</xml_diff>